<commit_message>
fix some bug with input
</commit_message>
<xml_diff>
--- a/Visualization.docx
+++ b/Visualization.docx
@@ -4,7 +4,7 @@
   <w:body>
     <w:p>
       <w:r>
-        <w:t>AGENT START 1 10</w:t>
+        <w:t>AGENT START 4 21</w:t>
       </w:r>
     </w:p>
     <w:p>
@@ -96,7 +96,7 @@
     </w:p>
     <w:p>
       <w:r>
-        <w:t>HINT True [2, [1, 6, 4, 5, 2]]</w:t>
+        <w:t>HINT True [5, [[33, 52], [37, 56]]]</w:t>
       </w:r>
     </w:p>
     <w:p>
@@ -280,7 +280,7 @@
     </w:p>
     <w:p>
       <w:r>
-        <w:t>HINT False [7, ['ROW', 9]]</w:t>
+        <w:t>HINT False [7, ['COL', 52]]</w:t>
       </w:r>
     </w:p>
     <w:p>
@@ -326,7 +326,7 @@
     </w:p>
     <w:p>
       <w:r>
-        <w:t>AGENT LARGE SCAN</w:t>
+        <w:t>TURN_3</w:t>
       </w:r>
     </w:p>
     <w:p>
@@ -372,7 +372,7 @@
     </w:p>
     <w:p>
       <w:r>
-        <w:t>AGENT LARGE SCAN</w:t>
+        <w:t>Reveal 40 13</w:t>
       </w:r>
     </w:p>
     <w:p>
@@ -418,7 +418,7 @@
     </w:p>
     <w:p>
       <w:r>
-        <w:t>TURN_3</w:t>
+        <w:t>HINT False [4, [[33, 52], [40, 59]]]</w:t>
       </w:r>
     </w:p>
     <w:p>
@@ -464,7 +464,7 @@
     </w:p>
     <w:p>
       <w:r>
-        <w:t>HINT False [3, [4, 9, 2]]</w:t>
+        <w:t>TURN_4</w:t>
       </w:r>
     </w:p>
     <w:p>
@@ -510,7 +510,7 @@
     </w:p>
     <w:p>
       <w:r>
-        <w:t>AGENT LARGE SCAN</w:t>
+        <w:t>HINT True [5, [[33, 52], [37, 56]]]</w:t>
       </w:r>
     </w:p>
     <w:p>
@@ -556,7 +556,7 @@
     </w:p>
     <w:p>
       <w:r>
-        <w:t>AGENT LARGE SCAN</w:t>
+        <w:t>TURN_5</w:t>
       </w:r>
     </w:p>
     <w:p>
@@ -602,7 +602,7 @@
     </w:p>
     <w:p>
       <w:r>
-        <w:t>TURN_4</w:t>
+        <w:t>Pirate FREE</w:t>
       </w:r>
     </w:p>
     <w:p>
@@ -648,7 +648,7 @@
     </w:p>
     <w:p>
       <w:r>
-        <w:t>Reveal 8 3</w:t>
+        <w:t>HINT True [1, [[10, 12], [36, 29], [31, 5], [51, 52], [0, 14], [11, 27], [10, 47], [0, 43], [30, 45], [36, 21], [3, 31], [35, 32], [37, 61], [2, 6], [48, 40]]]</w:t>
       </w:r>
     </w:p>
     <w:p>
@@ -694,7 +694,7 @@
     </w:p>
     <w:p>
       <w:r>
-        <w:t>HINT True [3, [4, 4]]</w:t>
+        <w:t>AGENT LARGE SCAN</w:t>
       </w:r>
     </w:p>
     <w:p>
@@ -786,7 +786,7 @@
     </w:p>
     <w:p>
       <w:r>
-        <w:t>AGENT LARGE SCAN</w:t>
+        <w:t>TURN_6</w:t>
       </w:r>
     </w:p>
     <w:p>
@@ -832,7 +832,7 @@
     </w:p>
     <w:p>
       <w:r>
-        <w:t>TURN_5</w:t>
+        <w:t>HINT True [2, [1, 12, 7, 14, 10]]</w:t>
       </w:r>
     </w:p>
     <w:p>
@@ -878,7 +878,7 @@
     </w:p>
     <w:p>
       <w:r>
-        <w:t>HINT True [5, [[6, 8], [10, 12]]]</w:t>
+        <w:t>AGENT LARGE SCAN</w:t>
       </w:r>
     </w:p>
     <w:p>
@@ -970,7 +970,7 @@
     </w:p>
     <w:p>
       <w:r>
-        <w:t>AGENT LARGE SCAN</w:t>
+        <w:t>TURN_7</w:t>
       </w:r>
     </w:p>
     <w:p>
@@ -1016,7 +1016,7 @@
     </w:p>
     <w:p>
       <w:r>
-        <w:t>TURN_6</w:t>
+        <w:t>Reveal 40 13</w:t>
       </w:r>
     </w:p>
     <w:p>
@@ -1062,7 +1062,7 @@
     </w:p>
     <w:p>
       <w:r>
-        <w:t>HINT False [3, [3, 7, 2]]</w:t>
+        <w:t>HINT False [8, ['ROW', 32]]</w:t>
       </w:r>
     </w:p>
     <w:p>
@@ -1200,7 +1200,7 @@
     </w:p>
     <w:p>
       <w:r>
-        <w:t>TURN_7</w:t>
+        <w:t>TURN_8</w:t>
       </w:r>
     </w:p>
     <w:p>
@@ -1246,7 +1246,7 @@
     </w:p>
     <w:p>
       <w:r>
-        <w:t>HINT True [7, ['ROW', 11]]</w:t>
+        <w:t>HINT True [2, [15, 13, 10]]</w:t>
       </w:r>
     </w:p>
     <w:p>
@@ -1384,7 +1384,7 @@
     </w:p>
     <w:p>
       <w:r>
-        <w:t>TURN_8</w:t>
+        <w:t>TURN_9</w:t>
       </w:r>
     </w:p>
     <w:p>
@@ -1430,7 +1430,7 @@
     </w:p>
     <w:p>
       <w:r>
-        <w:t>HINT True [1, [[1, 14], [7, 4], [8, 4], [9, 5], [4, 4], [4, 15], [13, 1], [6, 9], [5, 4], [0, 10], [9, 15], [2, 6], [1, 14], [13, 0], [9, 13]]]</w:t>
+        <w:t>HINT True [5, [[33, 52], [37, 56]]]</w:t>
       </w:r>
     </w:p>
     <w:p>
@@ -1568,7 +1568,7 @@
     </w:p>
     <w:p>
       <w:r>
-        <w:t>TURN_9</w:t>
+        <w:t>TURN_10</w:t>
       </w:r>
     </w:p>
     <w:p>
@@ -1614,7 +1614,7 @@
     </w:p>
     <w:p>
       <w:r>
-        <w:t>HINT True [4, [[3, 0], [10, 7]]]</w:t>
+        <w:t>HINT True [5, [[33, 52], [37, 56]]]</w:t>
       </w:r>
     </w:p>
     <w:p>
@@ -1752,7 +1752,7 @@
     </w:p>
     <w:p>
       <w:r>
-        <w:t>TURN_10</w:t>
+        <w:t>TURN_11</w:t>
       </w:r>
     </w:p>
     <w:p>
@@ -1798,7 +1798,7 @@
     </w:p>
     <w:p>
       <w:r>
-        <w:t>HINT False [4, [[3, 8], [10, 15]]]</w:t>
+        <w:t>HINT False [8, ['ROW', 32]]</w:t>
       </w:r>
     </w:p>
     <w:p>
@@ -1936,7 +1936,7 @@
     </w:p>
     <w:p>
       <w:r>
-        <w:t>TURN_11</w:t>
+        <w:t>TURN_12</w:t>
       </w:r>
     </w:p>
     <w:p>
@@ -1982,7 +1982,7 @@
     </w:p>
     <w:p>
       <w:r>
-        <w:t>HINT False [3, [9, 5, 2]]</w:t>
+        <w:t>HINT True [3, [12, 6]]</w:t>
       </w:r>
     </w:p>
     <w:p>
@@ -2120,7 +2120,7 @@
     </w:p>
     <w:p>
       <w:r>
-        <w:t>TURN_12</w:t>
+        <w:t>TURN_13</w:t>
       </w:r>
     </w:p>
     <w:p>
@@ -2166,7 +2166,7 @@
     </w:p>
     <w:p>
       <w:r>
-        <w:t>HINT False [5, [[6, 2], [10, 6]]]</w:t>
+        <w:t>HINT True [7, ['ROW', 32]]</w:t>
       </w:r>
     </w:p>
     <w:p>
@@ -2304,7 +2304,7 @@
     </w:p>
     <w:p>
       <w:r>
-        <w:t>TURN_13</w:t>
+        <w:t>TURN_14</w:t>
       </w:r>
     </w:p>
     <w:p>
@@ -2350,7 +2350,7 @@
     </w:p>
     <w:p>
       <w:r>
-        <w:t>HINT False [8, ['COL', 7]]</w:t>
+        <w:t>HINT True [1, [[42, 4], [7, 2], [17, 42], [36, 43], [20, 11], [13, 47], [28, 17], [49, 3], [35, 28], [37, 47], [60, 29], [60, 1], [7, 23], [15, 9], [63, 44]]]</w:t>
       </w:r>
     </w:p>
     <w:p>
@@ -2488,7 +2488,7 @@
     </w:p>
     <w:p>
       <w:r>
-        <w:t>TURN_14</w:t>
+        <w:t>TURN_15</w:t>
       </w:r>
     </w:p>
     <w:p>
@@ -2534,7 +2534,7 @@
     </w:p>
     <w:p>
       <w:r>
-        <w:t>HINT False [8, ['ROW', 11]]</w:t>
+        <w:t>HINT True [6, 'PIRATE']</w:t>
       </w:r>
     </w:p>
     <w:p>
@@ -2672,7 +2672,7 @@
     </w:p>
     <w:p>
       <w:r>
-        <w:t>TURN_15</w:t>
+        <w:t>TURN_16</w:t>
       </w:r>
     </w:p>
     <w:p>
@@ -2718,7 +2718,7 @@
     </w:p>
     <w:p>
       <w:r>
-        <w:t>HINT True [6, 'PIRATE']</w:t>
+        <w:t>HINT False [4, [[33, 52], [40, 59]]]</w:t>
       </w:r>
     </w:p>
     <w:p>
@@ -2856,7 +2856,7 @@
     </w:p>
     <w:p>
       <w:r>
-        <w:t>TURN_16</w:t>
+        <w:t>TURN_17</w:t>
       </w:r>
     </w:p>
     <w:p>
@@ -2902,7 +2902,7 @@
     </w:p>
     <w:p>
       <w:r>
-        <w:t>HINT False [8, ['ROW', 11]]</w:t>
+        <w:t>HINT True [5, [[33, 52], [37, 56]]]</w:t>
       </w:r>
     </w:p>
     <w:p>
@@ -3040,7 +3040,7 @@
     </w:p>
     <w:p>
       <w:r>
-        <w:t>TURN_17</w:t>
+        <w:t>TURN_18</w:t>
       </w:r>
     </w:p>
     <w:p>
@@ -3086,7 +3086,7 @@
     </w:p>
     <w:p>
       <w:r>
-        <w:t>HINT False [5, [[6, 2], [10, 6]]]</w:t>
+        <w:t>HINT True [1, [[24, 27], [38, 55], [60, 32], [60, 55], [60, 26], [33, 4], [37, 15], [0, 12], [37, 44], [50, 32], [26, 37], [52, 0], [48, 57], [54, 11], [49, 17]]]</w:t>
       </w:r>
     </w:p>
     <w:p>
@@ -3224,7 +3224,7 @@
     </w:p>
     <w:p>
       <w:r>
-        <w:t>TURN_18</w:t>
+        <w:t>TURN_19</w:t>
       </w:r>
     </w:p>
     <w:p>
@@ -3270,7 +3270,7 @@
     </w:p>
     <w:p>
       <w:r>
-        <w:t>HINT False [5, [[6, 2], [10, 6]]]</w:t>
+        <w:t>HINT False [6, 'YOU']</w:t>
       </w:r>
     </w:p>
     <w:p>
@@ -3408,7 +3408,7 @@
     </w:p>
     <w:p>
       <w:r>
-        <w:t>TURN_19</w:t>
+        <w:t>TURN_20</w:t>
       </w:r>
     </w:p>
     <w:p>
@@ -3454,7 +3454,7 @@
     </w:p>
     <w:p>
       <w:r>
-        <w:t>HINT False [8, ['ROW', 11]]</w:t>
+        <w:t>HINT True [7, ['ROW', 32]]</w:t>
       </w:r>
     </w:p>
     <w:p>
@@ -3592,7 +3592,7 @@
     </w:p>
     <w:p>
       <w:r>
-        <w:t>TURN_20</w:t>
+        <w:t>TURN_21</w:t>
       </w:r>
     </w:p>
     <w:p>
@@ -3638,7 +3638,7 @@
     </w:p>
     <w:p>
       <w:r>
-        <w:t>HINT False [1, [[7, 4], [8, 4], [12, 4], [14, 2], [10, 9], [15, 3], [6, 1], [9, 8], [5, 3], [11, 13], [12, 3], [1, 1], [11, 6], [15, 15], [11, 3], [11, 7]]]</w:t>
+        <w:t>HINT False [6, 'YOU']</w:t>
       </w:r>
     </w:p>
     <w:p>
@@ -3776,7 +3776,7 @@
     </w:p>
     <w:p>
       <w:r>
-        <w:t>TURN_21</w:t>
+        <w:t>TURN_22</w:t>
       </w:r>
     </w:p>
     <w:p>
@@ -3822,7 +3822,7 @@
     </w:p>
     <w:p>
       <w:r>
-        <w:t>HINT False [7, ['ROW', 3]]</w:t>
+        <w:t>HINT True [2, [6, 14, 14, 10]]</w:t>
       </w:r>
     </w:p>
     <w:p>
@@ -3960,7 +3960,7 @@
     </w:p>
     <w:p>
       <w:r>
-        <w:t>TURN_22</w:t>
+        <w:t>TURN_23</w:t>
       </w:r>
     </w:p>
     <w:p>
@@ -4006,7 +4006,7 @@
     </w:p>
     <w:p>
       <w:r>
-        <w:t>HINT True [1, [[9, 10], [0, 13], [13, 5], [5, 10], [1, 0], [6, 6], [5, 2], [7, 14], [14, 13], [6, 14], [8, 11], [10, 6], [0, 7], [13, 13], [1, 2]]]</w:t>
+        <w:t>HINT True [5, [[33, 52], [37, 56]]]</w:t>
       </w:r>
     </w:p>
     <w:p>
@@ -4144,7 +4144,7 @@
     </w:p>
     <w:p>
       <w:r>
-        <w:t>TURN_23</w:t>
+        <w:t>TURN_24</w:t>
       </w:r>
     </w:p>
     <w:p>
@@ -4190,7 +4190,7 @@
     </w:p>
     <w:p>
       <w:r>
-        <w:t>HINT True [3, [7, 7]]</w:t>
+        <w:t>HINT False [5, [[27, 46], [31, 50]]]</w:t>
       </w:r>
     </w:p>
     <w:p>
@@ -4328,7 +4328,7 @@
     </w:p>
     <w:p>
       <w:r>
-        <w:t>TURN_24</w:t>
+        <w:t>TURN_25</w:t>
       </w:r>
     </w:p>
     <w:p>
@@ -4374,7 +4374,7 @@
     </w:p>
     <w:p>
       <w:r>
-        <w:t>HINT True [4, [[3, 0], [10, 7]]]</w:t>
+        <w:t>HINT False [8, ['ROW', 32]]</w:t>
       </w:r>
     </w:p>
     <w:p>
@@ -4512,7 +4512,7 @@
     </w:p>
     <w:p>
       <w:r>
-        <w:t>TURN_25</w:t>
+        <w:t>TURN_26</w:t>
       </w:r>
     </w:p>
     <w:p>
@@ -4558,7 +4558,7 @@
     </w:p>
     <w:p>
       <w:r>
-        <w:t>HINT True [2, [6, 1, 7, 7, 2]]</w:t>
+        <w:t>HINT False [4, [[33, 52], [40, 59]]]</w:t>
       </w:r>
     </w:p>
     <w:p>
@@ -4696,7 +4696,7 @@
     </w:p>
     <w:p>
       <w:r>
-        <w:t>TURN_26</w:t>
+        <w:t>TURN_27</w:t>
       </w:r>
     </w:p>
     <w:p>
@@ -4742,7 +4742,7 @@
     </w:p>
     <w:p>
       <w:r>
-        <w:t>HINT True [5, [[6, 8], [10, 12]]]</w:t>
+        <w:t>HINT False [7, ['ROW', 5]]</w:t>
       </w:r>
     </w:p>
     <w:p>
@@ -4880,7 +4880,7 @@
     </w:p>
     <w:p>
       <w:r>
-        <w:t>TURN_27</w:t>
+        <w:t>TURN_28</w:t>
       </w:r>
     </w:p>
     <w:p>
@@ -4926,7 +4926,7 @@
     </w:p>
     <w:p>
       <w:r>
-        <w:t>HINT False [5, [[6, 2], [10, 6]]]</w:t>
+        <w:t>HINT True [2, [6, 4, 14, 10]]</w:t>
       </w:r>
     </w:p>
     <w:p>
@@ -5064,7 +5064,7 @@
     </w:p>
     <w:p>
       <w:r>
-        <w:t>TURN_28</w:t>
+        <w:t>TURN_29</w:t>
       </w:r>
     </w:p>
     <w:p>
@@ -5110,7 +5110,7 @@
     </w:p>
     <w:p>
       <w:r>
-        <w:t>HINT True [1, [[9, 13], [13, 12], [12, 4], [8, 7], [6, 14], [4, 8], [5, 4], [0, 11], [11, 4], [14, 5], [11, 11], [0, 15], [13, 10], [4, 5], [2, 3]]]</w:t>
+        <w:t>HINT True [8, ['ROW', 6]]</w:t>
       </w:r>
     </w:p>
     <w:p>
@@ -5248,7 +5248,7 @@
     </w:p>
     <w:p>
       <w:r>
-        <w:t>TURN_29</w:t>
+        <w:t>TURN_30</w:t>
       </w:r>
     </w:p>
     <w:p>
@@ -5294,7 +5294,7 @@
     </w:p>
     <w:p>
       <w:r>
-        <w:t>HINT False [6, 'YOU']</w:t>
+        <w:t>HINT True [4, [[24, 43], [31, 50]]]</w:t>
       </w:r>
     </w:p>
     <w:p>
@@ -5432,7 +5432,7 @@
     </w:p>
     <w:p>
       <w:r>
-        <w:t>TURN_30</w:t>
+        <w:t>TURN_31</w:t>
       </w:r>
     </w:p>
     <w:p>
@@ -5478,7 +5478,7 @@
     </w:p>
     <w:p>
       <w:r>
-        <w:t>Pirate FREE</w:t>
+        <w:t>HINT True [5, [[33, 52], [37, 56]]]</w:t>
       </w:r>
     </w:p>
     <w:p>
@@ -5524,7 +5524,7 @@
     </w:p>
     <w:p>
       <w:r>
-        <w:t>HINT False [6, 'YOU']</w:t>
+        <w:t>AGENT LARGE SCAN</w:t>
       </w:r>
     </w:p>
     <w:p>
@@ -5616,7 +5616,7 @@
     </w:p>
     <w:p>
       <w:r>
-        <w:t>AGENT LARGE SCAN</w:t>
+        <w:t>TURN_32</w:t>
       </w:r>
     </w:p>
     <w:p>
@@ -5662,7 +5662,7 @@
     </w:p>
     <w:p>
       <w:r>
-        <w:t>TURN_31</w:t>
+        <w:t>HINT True [5, [[33, 52], [37, 56]]]</w:t>
       </w:r>
     </w:p>
     <w:p>
@@ -5708,7 +5708,7 @@
     </w:p>
     <w:p>
       <w:r>
-        <w:t>HINT False [3, [6, 6, 2]]</w:t>
+        <w:t>AGENT LARGE SCAN</w:t>
       </w:r>
     </w:p>
     <w:p>
@@ -5800,7 +5800,7 @@
     </w:p>
     <w:p>
       <w:r>
-        <w:t>AGENT LARGE SCAN</w:t>
+        <w:t>TURN_33</w:t>
       </w:r>
     </w:p>
     <w:p>
@@ -5846,7 +5846,7 @@
     </w:p>
     <w:p>
       <w:r>
-        <w:t>TURN_32</w:t>
+        <w:t>HINT True [4, [[24, 43], [31, 50]]]</w:t>
       </w:r>
     </w:p>
     <w:p>
@@ -5892,7 +5892,7 @@
     </w:p>
     <w:p>
       <w:r>
-        <w:t>HINT True [5, [[6, 8], [10, 12]]]</w:t>
+        <w:t>AGENT LARGE SCAN</w:t>
       </w:r>
     </w:p>
     <w:p>
@@ -5984,7 +5984,7 @@
     </w:p>
     <w:p>
       <w:r>
-        <w:t>AGENT LARGE SCAN</w:t>
+        <w:t>TURN_34</w:t>
       </w:r>
     </w:p>
     <w:p>
@@ -6030,7 +6030,7 @@
     </w:p>
     <w:p>
       <w:r>
-        <w:t>TURN_33</w:t>
+        <w:t>HINT True [7, ['COL', 51]]</w:t>
       </w:r>
     </w:p>
     <w:p>
@@ -6076,7 +6076,7 @@
     </w:p>
     <w:p>
       <w:r>
-        <w:t>Reveal 8 3</w:t>
+        <w:t>AGENT LARGE SCAN</w:t>
       </w:r>
     </w:p>
     <w:p>
@@ -6122,7 +6122,7 @@
     </w:p>
     <w:p>
       <w:r>
-        <w:t>HINT True [1, [[0, 1], [0, 15], [6, 1], [3, 6], [10, 10], [1, 6], [10, 0], [15, 5], [11, 11], [11, 2], [10, 2], [12, 12], [0, 13], [4, 2], [0, 13]]]</w:t>
+        <w:t>AGENT LARGE SCAN</w:t>
       </w:r>
     </w:p>
     <w:p>
@@ -6168,7 +6168,7 @@
     </w:p>
     <w:p>
       <w:r>
-        <w:t>AGENT LARGE SCAN</w:t>
+        <w:t>PIRATE REACH THE TREASURE FIRST !!!</w:t>
       </w:r>
     </w:p>
     <w:p>
@@ -6177,98 +6177,6 @@
           <wp:inline xmlns:a="http://schemas.openxmlformats.org/drawingml/2006/main" xmlns:pic="http://schemas.openxmlformats.org/drawingml/2006/picture">
             <wp:extent cx="6400800" cy="6400800"/>
             <wp:docPr id="135" name="Picture 135"/>
-            <wp:cNvGraphicFramePr>
-              <a:graphicFrameLocks noChangeAspect="1"/>
-            </wp:cNvGraphicFramePr>
-            <a:graphic>
-              <a:graphicData uri="http://schemas.openxmlformats.org/drawingml/2006/picture">
-                <pic:pic>
-                  <pic:nvPicPr>
-                    <pic:cNvPr id="0" name="test.png"/>
-                    <pic:cNvPicPr/>
-                  </pic:nvPicPr>
-                  <pic:blipFill>
-                    <a:blip r:embed="rId9"/>
-                    <a:stretch>
-                      <a:fillRect/>
-                    </a:stretch>
-                  </pic:blipFill>
-                  <pic:spPr>
-                    <a:xfrm>
-                      <a:off x="0" y="0"/>
-                      <a:ext cx="6400800" cy="6400800"/>
-                    </a:xfrm>
-                    <a:prstGeom prst="rect"/>
-                  </pic:spPr>
-                </pic:pic>
-              </a:graphicData>
-            </a:graphic>
-          </wp:inline>
-        </w:drawing>
-      </w:r>
-    </w:p>
-    <w:p>
-      <w:r>
-        <w:br w:type="page"/>
-      </w:r>
-    </w:p>
-    <w:p>
-      <w:r>
-        <w:t>AGENT LARGE SCAN</w:t>
-      </w:r>
-    </w:p>
-    <w:p>
-      <w:r>
-        <w:drawing>
-          <wp:inline xmlns:a="http://schemas.openxmlformats.org/drawingml/2006/main" xmlns:pic="http://schemas.openxmlformats.org/drawingml/2006/picture">
-            <wp:extent cx="6400800" cy="6400800"/>
-            <wp:docPr id="136" name="Picture 136"/>
-            <wp:cNvGraphicFramePr>
-              <a:graphicFrameLocks noChangeAspect="1"/>
-            </wp:cNvGraphicFramePr>
-            <a:graphic>
-              <a:graphicData uri="http://schemas.openxmlformats.org/drawingml/2006/picture">
-                <pic:pic>
-                  <pic:nvPicPr>
-                    <pic:cNvPr id="0" name="test.png"/>
-                    <pic:cNvPicPr/>
-                  </pic:nvPicPr>
-                  <pic:blipFill>
-                    <a:blip r:embed="rId9"/>
-                    <a:stretch>
-                      <a:fillRect/>
-                    </a:stretch>
-                  </pic:blipFill>
-                  <pic:spPr>
-                    <a:xfrm>
-                      <a:off x="0" y="0"/>
-                      <a:ext cx="6400800" cy="6400800"/>
-                    </a:xfrm>
-                    <a:prstGeom prst="rect"/>
-                  </pic:spPr>
-                </pic:pic>
-              </a:graphicData>
-            </a:graphic>
-          </wp:inline>
-        </w:drawing>
-      </w:r>
-    </w:p>
-    <w:p>
-      <w:r>
-        <w:br w:type="page"/>
-      </w:r>
-    </w:p>
-    <w:p>
-      <w:r>
-        <w:t>PIRATE REACH THE TREASURE FIRST !!!</w:t>
-      </w:r>
-    </w:p>
-    <w:p>
-      <w:r>
-        <w:drawing>
-          <wp:inline xmlns:a="http://schemas.openxmlformats.org/drawingml/2006/main" xmlns:pic="http://schemas.openxmlformats.org/drawingml/2006/picture">
-            <wp:extent cx="6400800" cy="6400800"/>
-            <wp:docPr id="137" name="Picture 137"/>
             <wp:cNvGraphicFramePr>
               <a:graphicFrameLocks noChangeAspect="1"/>
             </wp:cNvGraphicFramePr>

</xml_diff>

<commit_message>
AI learn from the hint
</commit_message>
<xml_diff>
--- a/Visualization.docx
+++ b/Visualization.docx
@@ -9,7 +9,7 @@
     </w:p>
     <w:p>
       <w:r>
-        <w:t>AGENT:10 9</w:t>
+        <w:t>AGENT:13 12</w:t>
       </w:r>
     </w:p>
     <w:p>
@@ -24,17 +24,17 @@
     </w:p>
     <w:p>
       <w:r>
-        <w:t>13</w:t>
-      </w:r>
-    </w:p>
-    <w:p>
-      <w:r>
-        <w:t>12 7</w:t>
-      </w:r>
-    </w:p>
-    <w:p>
-      <w:r>
-        <w:t>NE</w:t>
+        <w:t>12</w:t>
+      </w:r>
+    </w:p>
+    <w:p>
+      <w:r>
+        <w:t>0 0</w:t>
+      </w:r>
+    </w:p>
+    <w:p>
+      <w:r>
+        <w:t>15 8</w:t>
       </w:r>
     </w:p>
     <w:p>
@@ -80,17 +80,197 @@
     </w:p>
     <w:p>
       <w:r>
+        <w:t>VERIFY</w:t>
+      </w:r>
+    </w:p>
+    <w:p>
+      <w:r>
+        <w:t>1</w:t>
+      </w:r>
+    </w:p>
+    <w:p>
+      <w:r>
+        <w:t>True</w:t>
+      </w:r>
+    </w:p>
+    <w:p>
+      <w:r>
+        <w:t>MASK</w:t>
+      </w:r>
+    </w:p>
+    <w:p>
+      <w:r>
+        <w:t>1 1 1 1 1 1 1 1 1 0 0 0 0 0 0 0</w:t>
+      </w:r>
+    </w:p>
+    <w:p>
+      <w:r>
+        <w:t>1 1 1 1 1 1 1 1 1 0 0 0 0 0 0 0</w:t>
+      </w:r>
+    </w:p>
+    <w:p>
+      <w:r>
+        <w:t>1 1 1 1 1 1 1 1 1 0 0 0 0 0 0 0</w:t>
+      </w:r>
+    </w:p>
+    <w:p>
+      <w:r>
+        <w:t>1 1 1 1 1 1 1 1 1 0 0 0 0 0 0 0</w:t>
+      </w:r>
+    </w:p>
+    <w:p>
+      <w:r>
+        <w:t>1 1 1 1 1 1 1 1 1 0 0 0 0 0 0 0</w:t>
+      </w:r>
+    </w:p>
+    <w:p>
+      <w:r>
+        <w:t>1 1 1 1 1 1 1 1 1 0 0 0 0 0 0 0</w:t>
+      </w:r>
+    </w:p>
+    <w:p>
+      <w:r>
+        <w:t>1 1 1 1 1 1 1 1 1 0 0 0 0 0 0 0</w:t>
+      </w:r>
+    </w:p>
+    <w:p>
+      <w:r>
+        <w:t>1 1 1 1 1 1 1 1 1 0 0 0 0 0 0 0</w:t>
+      </w:r>
+    </w:p>
+    <w:p>
+      <w:r>
+        <w:t>1 1 1 1 1 1 1 1 1 0 0 0 0 0 0 0</w:t>
+      </w:r>
+    </w:p>
+    <w:p>
+      <w:r>
+        <w:t>1 1 1 1 1 1 1 1 1 0 0 0 0 0 0 0</w:t>
+      </w:r>
+    </w:p>
+    <w:p>
+      <w:r>
+        <w:t>1 1 1 1 1 1 1 1 1 0 0 0 0 0 0 0</w:t>
+      </w:r>
+    </w:p>
+    <w:p>
+      <w:r>
+        <w:t>1 1 1 1 1 1 1 1 1 0 0 0 0 0 0 0</w:t>
+      </w:r>
+    </w:p>
+    <w:p>
+      <w:r>
+        <w:t>1 1 1 1 1 1 1 1 1 0 0 0 0 0 0 0</w:t>
+      </w:r>
+    </w:p>
+    <w:p>
+      <w:r>
+        <w:t>1 1 1 1 1 1 1 1 1 0 0 0 0 0 0 0</w:t>
+      </w:r>
+    </w:p>
+    <w:p>
+      <w:r>
+        <w:t>1 1 1 1 1 1 1 1 1 0 0 0 0 0 0 0</w:t>
+      </w:r>
+    </w:p>
+    <w:p>
+      <w:r>
+        <w:t>1 1 1 1 1 1 1 1 1 0 0 0 0 0 0 0</w:t>
+      </w:r>
+    </w:p>
+    <w:p>
+      <w:r>
+        <w:t>AGENT</w:t>
+      </w:r>
+    </w:p>
+    <w:p>
+      <w:r>
         <w:t>LARGE SCAN</w:t>
       </w:r>
     </w:p>
     <w:p>
       <w:r>
-        <w:t>AGENT</w:t>
-      </w:r>
-    </w:p>
-    <w:p>
-      <w:r>
-        <w:t>LARGE SCAN</w:t>
+        <w:t>MASK</w:t>
+      </w:r>
+    </w:p>
+    <w:p>
+      <w:r>
+        <w:t>1 1 1 1 1 1 1 1 1 0 0 0 0 0 0 0</w:t>
+      </w:r>
+    </w:p>
+    <w:p>
+      <w:r>
+        <w:t>1 1 1 1 1 1 1 1 1 0 0 0 0 0 0 0</w:t>
+      </w:r>
+    </w:p>
+    <w:p>
+      <w:r>
+        <w:t>1 1 1 1 1 1 1 1 1 0 0 0 0 0 0 0</w:t>
+      </w:r>
+    </w:p>
+    <w:p>
+      <w:r>
+        <w:t>1 1 1 1 1 1 1 1 1 0 0 0 0 0 0 0</w:t>
+      </w:r>
+    </w:p>
+    <w:p>
+      <w:r>
+        <w:t>1 1 1 1 1 1 1 1 1 0 0 0 0 0 0 0</w:t>
+      </w:r>
+    </w:p>
+    <w:p>
+      <w:r>
+        <w:t>1 1 1 1 1 1 1 1 1 0 0 0 0 0 0 0</w:t>
+      </w:r>
+    </w:p>
+    <w:p>
+      <w:r>
+        <w:t>1 1 1 1 1 1 1 1 1 0 0 0 0 0 0 0</w:t>
+      </w:r>
+    </w:p>
+    <w:p>
+      <w:r>
+        <w:t>1 1 1 1 1 1 1 1 1 0 0 0 0 0 0 0</w:t>
+      </w:r>
+    </w:p>
+    <w:p>
+      <w:r>
+        <w:t>1 1 1 1 1 1 1 1 1 0 0 0 0 0 0 0</w:t>
+      </w:r>
+    </w:p>
+    <w:p>
+      <w:r>
+        <w:t>1 1 1 1 1 1 1 1 1 0 0 0 0 0 0 0</w:t>
+      </w:r>
+    </w:p>
+    <w:p>
+      <w:r>
+        <w:t>1 1 1 1 1 1 1 1 1 0 0 0 0 0 0 0</w:t>
+      </w:r>
+    </w:p>
+    <w:p>
+      <w:r>
+        <w:t>1 1 1 1 1 1 1 1 1 0 0 0 0 0 0 0</w:t>
+      </w:r>
+    </w:p>
+    <w:p>
+      <w:r>
+        <w:t>1 1 1 1 1 1 1 1 1 0 0 0 0 0 0 0</w:t>
+      </w:r>
+    </w:p>
+    <w:p>
+      <w:r>
+        <w:t>1 1 1 1 1 1 1 1 1 0 0 0 0 0 0 0</w:t>
+      </w:r>
+    </w:p>
+    <w:p>
+      <w:r>
+        <w:t>1 1 1 1 1 1 1 1 1 0 0 0 0 0 0 0</w:t>
+      </w:r>
+    </w:p>
+    <w:p>
+      <w:r>
+        <w:t>1 1 1 1 1 1 1 1 1 0 0 0 0 0 0 0</w:t>
       </w:r>
     </w:p>
     <w:p>
@@ -105,17 +285,17 @@
     </w:p>
     <w:p>
       <w:r>
-        <w:t>13</w:t>
-      </w:r>
-    </w:p>
-    <w:p>
-      <w:r>
-        <w:t>8 8</w:t>
-      </w:r>
-    </w:p>
-    <w:p>
-      <w:r>
-        <w:t>SW</w:t>
+        <w:t>5</w:t>
+      </w:r>
+    </w:p>
+    <w:p>
+      <w:r>
+        <w:t>5 11</w:t>
+      </w:r>
+    </w:p>
+    <w:p>
+      <w:r>
+        <w:t>9 15</w:t>
       </w:r>
     </w:p>
     <w:p>
@@ -166,17 +346,42 @@
     </w:p>
     <w:p>
       <w:r>
-        <w:t>13</w:t>
-      </w:r>
-    </w:p>
-    <w:p>
-      <w:r>
-        <w:t>8 8</w:t>
-      </w:r>
-    </w:p>
-    <w:p>
-      <w:r>
-        <w:t>NE</w:t>
+        <w:t>6</w:t>
+      </w:r>
+    </w:p>
+    <w:p>
+      <w:r>
+        <w:t>YOU</w:t>
+      </w:r>
+    </w:p>
+    <w:p>
+      <w:r>
+        <w:t>TURN 4</w:t>
+      </w:r>
+    </w:p>
+    <w:p>
+      <w:r>
+        <w:t>Reveal 11 6</w:t>
+      </w:r>
+    </w:p>
+    <w:p>
+      <w:r>
+        <w:t>HINT 4</w:t>
+      </w:r>
+    </w:p>
+    <w:p>
+      <w:r>
+        <w:t>4</w:t>
+      </w:r>
+    </w:p>
+    <w:p>
+      <w:r>
+        <w:t>3 9</w:t>
+      </w:r>
+    </w:p>
+    <w:p>
+      <w:r>
+        <w:t>10 15</w:t>
       </w:r>
     </w:p>
     <w:p>
@@ -217,32 +422,27 @@
     </w:p>
     <w:p>
       <w:r>
-        <w:t>TURN 4</w:t>
-      </w:r>
-    </w:p>
-    <w:p>
-      <w:r>
-        <w:t>Reveal 12 7</w:t>
-      </w:r>
-    </w:p>
-    <w:p>
-      <w:r>
-        <w:t>HINT 4</w:t>
-      </w:r>
-    </w:p>
-    <w:p>
-      <w:r>
-        <w:t>13</w:t>
-      </w:r>
-    </w:p>
-    <w:p>
-      <w:r>
-        <w:t>8 8</w:t>
-      </w:r>
-    </w:p>
-    <w:p>
-      <w:r>
-        <w:t>SW</w:t>
+        <w:t>TURN 5</w:t>
+      </w:r>
+    </w:p>
+    <w:p>
+      <w:r>
+        <w:t>HINT 5</w:t>
+      </w:r>
+    </w:p>
+    <w:p>
+      <w:r>
+        <w:t>8</w:t>
+      </w:r>
+    </w:p>
+    <w:p>
+      <w:r>
+        <w:t>ROW</w:t>
+      </w:r>
+    </w:p>
+    <w:p>
+      <w:r>
+        <w:t>5</w:t>
       </w:r>
     </w:p>
     <w:p>
@@ -251,67 +451,6 @@
           <wp:inline xmlns:a="http://schemas.openxmlformats.org/drawingml/2006/main" xmlns:pic="http://schemas.openxmlformats.org/drawingml/2006/picture">
             <wp:extent cx="6400800" cy="6400800"/>
             <wp:docPr id="4" name="Picture 4"/>
-            <wp:cNvGraphicFramePr>
-              <a:graphicFrameLocks noChangeAspect="1"/>
-            </wp:cNvGraphicFramePr>
-            <a:graphic>
-              <a:graphicData uri="http://schemas.openxmlformats.org/drawingml/2006/picture">
-                <pic:pic>
-                  <pic:nvPicPr>
-                    <pic:cNvPr id="0" name="test.png"/>
-                    <pic:cNvPicPr/>
-                  </pic:nvPicPr>
-                  <pic:blipFill>
-                    <a:blip r:embed="rId10"/>
-                    <a:stretch>
-                      <a:fillRect/>
-                    </a:stretch>
-                  </pic:blipFill>
-                  <pic:spPr>
-                    <a:xfrm>
-                      <a:off x="0" y="0"/>
-                      <a:ext cx="6400800" cy="6400800"/>
-                    </a:xfrm>
-                    <a:prstGeom prst="rect"/>
-                  </pic:spPr>
-                </pic:pic>
-              </a:graphicData>
-            </a:graphic>
-          </wp:inline>
-        </w:drawing>
-      </w:r>
-    </w:p>
-    <w:p>
-      <w:r>
-        <w:t>TURN 5</w:t>
-      </w:r>
-    </w:p>
-    <w:p>
-      <w:r>
-        <w:t>HINT 5</w:t>
-      </w:r>
-    </w:p>
-    <w:p>
-      <w:r>
-        <w:t>13</w:t>
-      </w:r>
-    </w:p>
-    <w:p>
-      <w:r>
-        <w:t>8 8</w:t>
-      </w:r>
-    </w:p>
-    <w:p>
-      <w:r>
-        <w:t>W</w:t>
-      </w:r>
-    </w:p>
-    <w:p>
-      <w:r>
-        <w:drawing>
-          <wp:inline xmlns:a="http://schemas.openxmlformats.org/drawingml/2006/main" xmlns:pic="http://schemas.openxmlformats.org/drawingml/2006/picture">
-            <wp:extent cx="6400800" cy="6400800"/>
-            <wp:docPr id="5" name="Picture 5"/>
             <wp:cNvGraphicFramePr>
               <a:graphicFrameLocks noChangeAspect="1"/>
             </wp:cNvGraphicFramePr>
@@ -354,17 +493,17 @@
     </w:p>
     <w:p>
       <w:r>
-        <w:t>13</w:t>
-      </w:r>
-    </w:p>
-    <w:p>
-      <w:r>
-        <w:t>8 8</w:t>
-      </w:r>
-    </w:p>
-    <w:p>
-      <w:r>
-        <w:t>E</w:t>
+        <w:t>8</w:t>
+      </w:r>
+    </w:p>
+    <w:p>
+      <w:r>
+        <w:t>COL</w:t>
+      </w:r>
+    </w:p>
+    <w:p>
+      <w:r>
+        <w:t>7</w:t>
       </w:r>
     </w:p>
     <w:p>
@@ -372,7 +511,7 @@
         <w:drawing>
           <wp:inline xmlns:a="http://schemas.openxmlformats.org/drawingml/2006/main" xmlns:pic="http://schemas.openxmlformats.org/drawingml/2006/picture">
             <wp:extent cx="6400800" cy="6400800"/>
-            <wp:docPr id="6" name="Picture 6"/>
+            <wp:docPr id="5" name="Picture 5"/>
             <wp:cNvGraphicFramePr>
               <a:graphicFrameLocks noChangeAspect="1"/>
             </wp:cNvGraphicFramePr>
@@ -415,17 +554,17 @@
     </w:p>
     <w:p>
       <w:r>
-        <w:t>13</w:t>
-      </w:r>
-    </w:p>
-    <w:p>
-      <w:r>
-        <w:t>8 8</w:t>
-      </w:r>
-    </w:p>
-    <w:p>
-      <w:r>
-        <w:t>E</w:t>
+        <w:t>2</w:t>
+      </w:r>
+    </w:p>
+    <w:p>
+      <w:r>
+        <w:t>4</w:t>
+      </w:r>
+    </w:p>
+    <w:p>
+      <w:r>
+        <w:t xml:space="preserve"> 2 3 3 1</w:t>
       </w:r>
     </w:p>
     <w:p>
@@ -433,154 +572,7 @@
         <w:drawing>
           <wp:inline xmlns:a="http://schemas.openxmlformats.org/drawingml/2006/main" xmlns:pic="http://schemas.openxmlformats.org/drawingml/2006/picture">
             <wp:extent cx="6400800" cy="6400800"/>
-            <wp:docPr id="7" name="Picture 7"/>
-            <wp:cNvGraphicFramePr>
-              <a:graphicFrameLocks noChangeAspect="1"/>
-            </wp:cNvGraphicFramePr>
-            <a:graphic>
-              <a:graphicData uri="http://schemas.openxmlformats.org/drawingml/2006/picture">
-                <pic:pic>
-                  <pic:nvPicPr>
-                    <pic:cNvPr id="0" name="test.png"/>
-                    <pic:cNvPicPr/>
-                  </pic:nvPicPr>
-                  <pic:blipFill>
-                    <a:blip r:embed="rId13"/>
-                    <a:stretch>
-                      <a:fillRect/>
-                    </a:stretch>
-                  </pic:blipFill>
-                  <pic:spPr>
-                    <a:xfrm>
-                      <a:off x="0" y="0"/>
-                      <a:ext cx="6400800" cy="6400800"/>
-                    </a:xfrm>
-                    <a:prstGeom prst="rect"/>
-                  </pic:spPr>
-                </pic:pic>
-              </a:graphicData>
-            </a:graphic>
-          </wp:inline>
-        </w:drawing>
-      </w:r>
-    </w:p>
-    <w:p>
-      <w:r>
-        <w:t>TURN 8 : 6 turns left to pirate to the treasure</w:t>
-      </w:r>
-    </w:p>
-    <w:p>
-      <w:r>
-        <w:t>FREE PIRATE</w:t>
-      </w:r>
-    </w:p>
-    <w:p>
-      <w:r>
-        <w:t>HINT 8</w:t>
-      </w:r>
-    </w:p>
-    <w:p>
-      <w:r>
-        <w:t>13</w:t>
-      </w:r>
-    </w:p>
-    <w:p>
-      <w:r>
-        <w:t>12 7</w:t>
-      </w:r>
-    </w:p>
-    <w:p>
-      <w:r>
-        <w:t>NE</w:t>
-      </w:r>
-    </w:p>
-    <w:p>
-      <w:r>
-        <w:drawing>
-          <wp:inline xmlns:a="http://schemas.openxmlformats.org/drawingml/2006/main" xmlns:pic="http://schemas.openxmlformats.org/drawingml/2006/picture">
-            <wp:extent cx="6400800" cy="6400800"/>
-            <wp:docPr id="8" name="Picture 8"/>
-            <wp:cNvGraphicFramePr>
-              <a:graphicFrameLocks noChangeAspect="1"/>
-            </wp:cNvGraphicFramePr>
-            <a:graphic>
-              <a:graphicData uri="http://schemas.openxmlformats.org/drawingml/2006/picture">
-                <pic:pic>
-                  <pic:nvPicPr>
-                    <pic:cNvPr id="0" name="test.png"/>
-                    <pic:cNvPicPr/>
-                  </pic:nvPicPr>
-                  <pic:blipFill>
-                    <a:blip r:embed="rId9"/>
-                    <a:stretch>
-                      <a:fillRect/>
-                    </a:stretch>
-                  </pic:blipFill>
-                  <pic:spPr>
-                    <a:xfrm>
-                      <a:off x="0" y="0"/>
-                      <a:ext cx="6400800" cy="6400800"/>
-                    </a:xfrm>
-                    <a:prstGeom prst="rect"/>
-                  </pic:spPr>
-                </pic:pic>
-              </a:graphicData>
-            </a:graphic>
-          </wp:inline>
-        </w:drawing>
-      </w:r>
-    </w:p>
-    <w:p>
-      <w:r>
-        <w:t>AGENT</w:t>
-      </w:r>
-    </w:p>
-    <w:p>
-      <w:r>
-        <w:t>LARGE SCAN</w:t>
-      </w:r>
-    </w:p>
-    <w:p>
-      <w:r>
-        <w:t>AGENT</w:t>
-      </w:r>
-    </w:p>
-    <w:p>
-      <w:r>
-        <w:t>LARGE SCAN</w:t>
-      </w:r>
-    </w:p>
-    <w:p>
-      <w:r>
-        <w:t>TURN 9 : 5 turns left to pirate to the treasure</w:t>
-      </w:r>
-    </w:p>
-    <w:p>
-      <w:r>
-        <w:t>HINT 9</w:t>
-      </w:r>
-    </w:p>
-    <w:p>
-      <w:r>
-        <w:t>13</w:t>
-      </w:r>
-    </w:p>
-    <w:p>
-      <w:r>
-        <w:t>8 8</w:t>
-      </w:r>
-    </w:p>
-    <w:p>
-      <w:r>
-        <w:t>S</w:t>
-      </w:r>
-    </w:p>
-    <w:p>
-      <w:r>
-        <w:drawing>
-          <wp:inline xmlns:a="http://schemas.openxmlformats.org/drawingml/2006/main" xmlns:pic="http://schemas.openxmlformats.org/drawingml/2006/picture">
-            <wp:extent cx="6400800" cy="6400800"/>
-            <wp:docPr id="9" name="Picture 9"/>
+            <wp:docPr id="6" name="Picture 6"/>
             <wp:cNvGraphicFramePr>
               <a:graphicFrameLocks noChangeAspect="1"/>
             </wp:cNvGraphicFramePr>
@@ -613,47 +605,102 @@
     </w:p>
     <w:p>
       <w:r>
-        <w:t>AGENT</w:t>
-      </w:r>
-    </w:p>
-    <w:p>
-      <w:r>
-        <w:t>LARGE SCAN</w:t>
-      </w:r>
-    </w:p>
-    <w:p>
-      <w:r>
-        <w:t>AGENT</w:t>
-      </w:r>
-    </w:p>
-    <w:p>
-      <w:r>
-        <w:t>LARGE SCAN</w:t>
-      </w:r>
-    </w:p>
-    <w:p>
-      <w:r>
-        <w:t>TURN 10 : 4 turns left to pirate to the treasure</w:t>
-      </w:r>
-    </w:p>
-    <w:p>
-      <w:r>
-        <w:t>HINT 10</w:t>
-      </w:r>
-    </w:p>
-    <w:p>
-      <w:r>
-        <w:t>13</w:t>
-      </w:r>
-    </w:p>
-    <w:p>
-      <w:r>
-        <w:t>8 8</w:t>
-      </w:r>
-    </w:p>
-    <w:p>
-      <w:r>
-        <w:t>E</w:t>
+        <w:t>TURN 8 : 6 turns left to pirate to the treasure</w:t>
+      </w:r>
+    </w:p>
+    <w:p>
+      <w:r>
+        <w:t>FREE PIRATE</w:t>
+      </w:r>
+    </w:p>
+    <w:p>
+      <w:r>
+        <w:t>HINT 8</w:t>
+      </w:r>
+    </w:p>
+    <w:p>
+      <w:r>
+        <w:t>1</w:t>
+      </w:r>
+    </w:p>
+    <w:p>
+      <w:r>
+        <w:t>15</w:t>
+      </w:r>
+    </w:p>
+    <w:p>
+      <w:r>
+        <w:t>4 3</w:t>
+      </w:r>
+    </w:p>
+    <w:p>
+      <w:r>
+        <w:t>14 14</w:t>
+      </w:r>
+    </w:p>
+    <w:p>
+      <w:r>
+        <w:t>7 11</w:t>
+      </w:r>
+    </w:p>
+    <w:p>
+      <w:r>
+        <w:t>6 9</w:t>
+      </w:r>
+    </w:p>
+    <w:p>
+      <w:r>
+        <w:t>8 5</w:t>
+      </w:r>
+    </w:p>
+    <w:p>
+      <w:r>
+        <w:t>8 12</w:t>
+      </w:r>
+    </w:p>
+    <w:p>
+      <w:r>
+        <w:t>0 7</w:t>
+      </w:r>
+    </w:p>
+    <w:p>
+      <w:r>
+        <w:t>11 6</w:t>
+      </w:r>
+    </w:p>
+    <w:p>
+      <w:r>
+        <w:t>5 14</w:t>
+      </w:r>
+    </w:p>
+    <w:p>
+      <w:r>
+        <w:t>0 2</w:t>
+      </w:r>
+    </w:p>
+    <w:p>
+      <w:r>
+        <w:t>3 4</w:t>
+      </w:r>
+    </w:p>
+    <w:p>
+      <w:r>
+        <w:t>3 2</w:t>
+      </w:r>
+    </w:p>
+    <w:p>
+      <w:r>
+        <w:t>6 11</w:t>
+      </w:r>
+    </w:p>
+    <w:p>
+      <w:r>
+        <w:t>12 1</w:t>
+      </w:r>
+    </w:p>
+    <w:p>
+      <w:r>
+        <w:t>9 12</w:t>
       </w:r>
     </w:p>
     <w:p>
@@ -661,174 +708,7 @@
         <w:drawing>
           <wp:inline xmlns:a="http://schemas.openxmlformats.org/drawingml/2006/main" xmlns:pic="http://schemas.openxmlformats.org/drawingml/2006/picture">
             <wp:extent cx="6400800" cy="6400800"/>
-            <wp:docPr id="10" name="Picture 10"/>
-            <wp:cNvGraphicFramePr>
-              <a:graphicFrameLocks noChangeAspect="1"/>
-            </wp:cNvGraphicFramePr>
-            <a:graphic>
-              <a:graphicData uri="http://schemas.openxmlformats.org/drawingml/2006/picture">
-                <pic:pic>
-                  <pic:nvPicPr>
-                    <pic:cNvPr id="0" name="test.png"/>
-                    <pic:cNvPicPr/>
-                  </pic:nvPicPr>
-                  <pic:blipFill>
-                    <a:blip r:embed="rId13"/>
-                    <a:stretch>
-                      <a:fillRect/>
-                    </a:stretch>
-                  </pic:blipFill>
-                  <pic:spPr>
-                    <a:xfrm>
-                      <a:off x="0" y="0"/>
-                      <a:ext cx="6400800" cy="6400800"/>
-                    </a:xfrm>
-                    <a:prstGeom prst="rect"/>
-                  </pic:spPr>
-                </pic:pic>
-              </a:graphicData>
-            </a:graphic>
-          </wp:inline>
-        </w:drawing>
-      </w:r>
-    </w:p>
-    <w:p>
-      <w:r>
-        <w:t>AGENT</w:t>
-      </w:r>
-    </w:p>
-    <w:p>
-      <w:r>
-        <w:t>LARGE SCAN</w:t>
-      </w:r>
-    </w:p>
-    <w:p>
-      <w:r>
-        <w:t>AGENT</w:t>
-      </w:r>
-    </w:p>
-    <w:p>
-      <w:r>
-        <w:t>LARGE SCAN</w:t>
-      </w:r>
-    </w:p>
-    <w:p>
-      <w:r>
-        <w:t>TURN 11 : 3 turns left to pirate to the treasure</w:t>
-      </w:r>
-    </w:p>
-    <w:p>
-      <w:r>
-        <w:t>Reveal 12 7</w:t>
-      </w:r>
-    </w:p>
-    <w:p>
-      <w:r>
-        <w:t>HINT 11</w:t>
-      </w:r>
-    </w:p>
-    <w:p>
-      <w:r>
-        <w:t>13</w:t>
-      </w:r>
-    </w:p>
-    <w:p>
-      <w:r>
-        <w:t>8 8</w:t>
-      </w:r>
-    </w:p>
-    <w:p>
-      <w:r>
-        <w:t>W</w:t>
-      </w:r>
-    </w:p>
-    <w:p>
-      <w:r>
-        <w:drawing>
-          <wp:inline xmlns:a="http://schemas.openxmlformats.org/drawingml/2006/main" xmlns:pic="http://schemas.openxmlformats.org/drawingml/2006/picture">
-            <wp:extent cx="6400800" cy="6400800"/>
-            <wp:docPr id="11" name="Picture 11"/>
-            <wp:cNvGraphicFramePr>
-              <a:graphicFrameLocks noChangeAspect="1"/>
-            </wp:cNvGraphicFramePr>
-            <a:graphic>
-              <a:graphicData uri="http://schemas.openxmlformats.org/drawingml/2006/picture">
-                <pic:pic>
-                  <pic:nvPicPr>
-                    <pic:cNvPr id="0" name="test.png"/>
-                    <pic:cNvPicPr/>
-                  </pic:nvPicPr>
-                  <pic:blipFill>
-                    <a:blip r:embed="rId12"/>
-                    <a:stretch>
-                      <a:fillRect/>
-                    </a:stretch>
-                  </pic:blipFill>
-                  <pic:spPr>
-                    <a:xfrm>
-                      <a:off x="0" y="0"/>
-                      <a:ext cx="6400800" cy="6400800"/>
-                    </a:xfrm>
-                    <a:prstGeom prst="rect"/>
-                  </pic:spPr>
-                </pic:pic>
-              </a:graphicData>
-            </a:graphic>
-          </wp:inline>
-        </w:drawing>
-      </w:r>
-    </w:p>
-    <w:p>
-      <w:r>
-        <w:t>AGENT</w:t>
-      </w:r>
-    </w:p>
-    <w:p>
-      <w:r>
-        <w:t>LARGE SCAN</w:t>
-      </w:r>
-    </w:p>
-    <w:p>
-      <w:r>
-        <w:t>AGENT</w:t>
-      </w:r>
-    </w:p>
-    <w:p>
-      <w:r>
-        <w:t>LARGE SCAN</w:t>
-      </w:r>
-    </w:p>
-    <w:p>
-      <w:r>
-        <w:t>TURN 12 : 2 turns left to pirate to the treasure</w:t>
-      </w:r>
-    </w:p>
-    <w:p>
-      <w:r>
-        <w:t>HINT 12</w:t>
-      </w:r>
-    </w:p>
-    <w:p>
-      <w:r>
-        <w:t>13</w:t>
-      </w:r>
-    </w:p>
-    <w:p>
-      <w:r>
-        <w:t>12 7</w:t>
-      </w:r>
-    </w:p>
-    <w:p>
-      <w:r>
-        <w:t>W</w:t>
-      </w:r>
-    </w:p>
-    <w:p>
-      <w:r>
-        <w:drawing>
-          <wp:inline xmlns:a="http://schemas.openxmlformats.org/drawingml/2006/main" xmlns:pic="http://schemas.openxmlformats.org/drawingml/2006/picture">
-            <wp:extent cx="6400800" cy="6400800"/>
-            <wp:docPr id="12" name="Picture 12"/>
+            <wp:docPr id="7" name="Picture 7"/>
             <wp:cNvGraphicFramePr>
               <a:graphicFrameLocks noChangeAspect="1"/>
             </wp:cNvGraphicFramePr>
@@ -866,7 +746,102 @@
     </w:p>
     <w:p>
       <w:r>
-        <w:t>LARGE SCAN</w:t>
+        <w:t>VERIFY</w:t>
+      </w:r>
+    </w:p>
+    <w:p>
+      <w:r>
+        <w:t>2</w:t>
+      </w:r>
+    </w:p>
+    <w:p>
+      <w:r>
+        <w:t>False</w:t>
+      </w:r>
+    </w:p>
+    <w:p>
+      <w:r>
+        <w:t>MASK</w:t>
+      </w:r>
+    </w:p>
+    <w:p>
+      <w:r>
+        <w:t>1 1 1 1 1 1 1 1 1 1 1 1 1 1 1 1</w:t>
+      </w:r>
+    </w:p>
+    <w:p>
+      <w:r>
+        <w:t>1 1 1 1 1 1 1 1 1 1 1 1 1 1 1 1</w:t>
+      </w:r>
+    </w:p>
+    <w:p>
+      <w:r>
+        <w:t>1 1 1 1 1 1 1 1 1 1 1 1 1 1 1 1</w:t>
+      </w:r>
+    </w:p>
+    <w:p>
+      <w:r>
+        <w:t>1 1 1 1 1 1 1 1 1 1 1 1 1 1 1 1</w:t>
+      </w:r>
+    </w:p>
+    <w:p>
+      <w:r>
+        <w:t>1 1 1 1 1 1 1 1 1 1 1 1 1 1 1 1</w:t>
+      </w:r>
+    </w:p>
+    <w:p>
+      <w:r>
+        <w:t>1 1 1 1 1 1 1 1 1 1 1 0 0 0 0 0</w:t>
+      </w:r>
+    </w:p>
+    <w:p>
+      <w:r>
+        <w:t>1 1 1 1 1 1 1 1 1 1 1 0 0 0 0 0</w:t>
+      </w:r>
+    </w:p>
+    <w:p>
+      <w:r>
+        <w:t>1 1 1 1 1 1 1 1 1 1 1 0 0 0 0 0</w:t>
+      </w:r>
+    </w:p>
+    <w:p>
+      <w:r>
+        <w:t>1 1 1 1 1 1 1 1 1 1 1 0 0 0 0 0</w:t>
+      </w:r>
+    </w:p>
+    <w:p>
+      <w:r>
+        <w:t>1 1 1 1 1 1 1 1 1 1 1 0 0 0 0 0</w:t>
+      </w:r>
+    </w:p>
+    <w:p>
+      <w:r>
+        <w:t>1 1 1 1 1 1 1 1 1 1 1 1 1 1 1 1</w:t>
+      </w:r>
+    </w:p>
+    <w:p>
+      <w:r>
+        <w:t>1 1 1 1 1 1 1 1 1 1 1 1 1 1 1 1</w:t>
+      </w:r>
+    </w:p>
+    <w:p>
+      <w:r>
+        <w:t>1 1 1 1 1 1 1 1 1 1 1 1 1 1 1 1</w:t>
+      </w:r>
+    </w:p>
+    <w:p>
+      <w:r>
+        <w:t>1 1 1 1 1 1 1 1 1 1 1 1 1 1 1 1</w:t>
+      </w:r>
+    </w:p>
+    <w:p>
+      <w:r>
+        <w:t>1 1 1 1 1 1 1 1 1 1 1 1 1 1 1 1</w:t>
+      </w:r>
+    </w:p>
+    <w:p>
+      <w:r>
+        <w:t>1 1 1 1 1 1 1 1 1 1 1 1 1 1 1 1</w:t>
       </w:r>
     </w:p>
     <w:p>
@@ -876,32 +851,127 @@
     </w:p>
     <w:p>
       <w:r>
-        <w:t>LARGE SCAN</w:t>
-      </w:r>
-    </w:p>
-    <w:p>
-      <w:r>
-        <w:t>TURN 13 : 1 turns left to pirate to the treasure</w:t>
-      </w:r>
-    </w:p>
-    <w:p>
-      <w:r>
-        <w:t>HINT 13</w:t>
-      </w:r>
-    </w:p>
-    <w:p>
-      <w:r>
-        <w:t>13</w:t>
-      </w:r>
-    </w:p>
-    <w:p>
-      <w:r>
-        <w:t>8 8</w:t>
-      </w:r>
-    </w:p>
-    <w:p>
-      <w:r>
-        <w:t>SE</w:t>
+        <w:t>VERIFY</w:t>
+      </w:r>
+    </w:p>
+    <w:p>
+      <w:r>
+        <w:t>3</w:t>
+      </w:r>
+    </w:p>
+    <w:p>
+      <w:r>
+        <w:t>True</w:t>
+      </w:r>
+    </w:p>
+    <w:p>
+      <w:r>
+        <w:t>MASK</w:t>
+      </w:r>
+    </w:p>
+    <w:p>
+      <w:r>
+        <w:t>1 1 1 1 1 1 1 1 1 1 1 1 1 1 1 1</w:t>
+      </w:r>
+    </w:p>
+    <w:p>
+      <w:r>
+        <w:t>1 1 1 1 1 1 1 1 1 1 1 1 1 1 1 1</w:t>
+      </w:r>
+    </w:p>
+    <w:p>
+      <w:r>
+        <w:t>1 1 1 1 1 1 1 1 1 1 1 1 1 1 1 1</w:t>
+      </w:r>
+    </w:p>
+    <w:p>
+      <w:r>
+        <w:t>1 1 1 1 1 1 1 1 1 1 1 1 1 1 1 1</w:t>
+      </w:r>
+    </w:p>
+    <w:p>
+      <w:r>
+        <w:t>1 1 1 1 1 1 1 1 1 1 1 1 1 1 1 1</w:t>
+      </w:r>
+    </w:p>
+    <w:p>
+      <w:r>
+        <w:t>1 1 1 1 1 1 1 1 1 1 1 0 0 0 0 0</w:t>
+      </w:r>
+    </w:p>
+    <w:p>
+      <w:r>
+        <w:t>1 1 1 1 1 1 1 1 1 1 1 0 0 0 0 0</w:t>
+      </w:r>
+    </w:p>
+    <w:p>
+      <w:r>
+        <w:t>1 1 1 1 1 1 1 1 1 1 1 0 0 0 0 0</w:t>
+      </w:r>
+    </w:p>
+    <w:p>
+      <w:r>
+        <w:t>1 1 1 1 1 1 1 1 1 1 1 0 0 0 0 0</w:t>
+      </w:r>
+    </w:p>
+    <w:p>
+      <w:r>
+        <w:t>1 1 1 1 1 1 1 1 1 1 1 0 0 0 0 0</w:t>
+      </w:r>
+    </w:p>
+    <w:p>
+      <w:r>
+        <w:t>1 1 1 1 1 1 1 1 1 1 1 1 1 1 1 1</w:t>
+      </w:r>
+    </w:p>
+    <w:p>
+      <w:r>
+        <w:t>1 1 1 1 1 1 1 1 1 1 1 1 1 1 1 1</w:t>
+      </w:r>
+    </w:p>
+    <w:p>
+      <w:r>
+        <w:t>1 1 1 1 1 1 1 1 1 1 1 1 1 1 1 1</w:t>
+      </w:r>
+    </w:p>
+    <w:p>
+      <w:r>
+        <w:t>1 1 1 1 1 1 1 1 1 1 1 1 1 1 1 1</w:t>
+      </w:r>
+    </w:p>
+    <w:p>
+      <w:r>
+        <w:t>1 1 1 1 1 1 1 1 1 1 1 1 1 1 1 1</w:t>
+      </w:r>
+    </w:p>
+    <w:p>
+      <w:r>
+        <w:t>1 1 1 1 1 1 1 1 1 1 1 1 1 1 1 1</w:t>
+      </w:r>
+    </w:p>
+    <w:p>
+      <w:r>
+        <w:t>TURN 9 : 5 turns left to pirate to the treasure</w:t>
+      </w:r>
+    </w:p>
+    <w:p>
+      <w:r>
+        <w:t>HINT 9</w:t>
+      </w:r>
+    </w:p>
+    <w:p>
+      <w:r>
+        <w:t>2</w:t>
+      </w:r>
+    </w:p>
+    <w:p>
+      <w:r>
+        <w:t>4</w:t>
+      </w:r>
+    </w:p>
+    <w:p>
+      <w:r>
+        <w:t xml:space="preserve"> 7 8 7 6</w:t>
       </w:r>
     </w:p>
     <w:p>
@@ -909,7 +979,7 @@
         <w:drawing>
           <wp:inline xmlns:a="http://schemas.openxmlformats.org/drawingml/2006/main" xmlns:pic="http://schemas.openxmlformats.org/drawingml/2006/picture">
             <wp:extent cx="6400800" cy="6400800"/>
-            <wp:docPr id="13" name="Picture 13"/>
+            <wp:docPr id="8" name="Picture 8"/>
             <wp:cNvGraphicFramePr>
               <a:graphicFrameLocks noChangeAspect="1"/>
             </wp:cNvGraphicFramePr>
@@ -947,7 +1017,102 @@
     </w:p>
     <w:p>
       <w:r>
-        <w:t>LARGE SCAN</w:t>
+        <w:t>VERIFY</w:t>
+      </w:r>
+    </w:p>
+    <w:p>
+      <w:r>
+        <w:t>4</w:t>
+      </w:r>
+    </w:p>
+    <w:p>
+      <w:r>
+        <w:t>True</w:t>
+      </w:r>
+    </w:p>
+    <w:p>
+      <w:r>
+        <w:t>MASK</w:t>
+      </w:r>
+    </w:p>
+    <w:p>
+      <w:r>
+        <w:t>1 1 1 1 1 1 1 1 1 1 1 1 1 1 1 1</w:t>
+      </w:r>
+    </w:p>
+    <w:p>
+      <w:r>
+        <w:t>1 1 1 1 1 1 1 1 1 1 1 1 1 1 1 1</w:t>
+      </w:r>
+    </w:p>
+    <w:p>
+      <w:r>
+        <w:t>1 1 1 1 1 1 1 1 1 1 1 1 1 1 1 1</w:t>
+      </w:r>
+    </w:p>
+    <w:p>
+      <w:r>
+        <w:t>1 1 1 1 1 1 1 1 1 1 1 1 1 1 1 1</w:t>
+      </w:r>
+    </w:p>
+    <w:p>
+      <w:r>
+        <w:t>1 1 1 1 1 1 1 1 1 1 1 1 1 1 1 1</w:t>
+      </w:r>
+    </w:p>
+    <w:p>
+      <w:r>
+        <w:t>1 1 1 1 1 1 1 1 1 1 1 0 0 0 0 0</w:t>
+      </w:r>
+    </w:p>
+    <w:p>
+      <w:r>
+        <w:t>1 1 1 1 1 1 1 1 1 1 1 0 0 0 0 0</w:t>
+      </w:r>
+    </w:p>
+    <w:p>
+      <w:r>
+        <w:t>1 1 1 1 1 1 1 1 1 1 1 0 0 0 0 0</w:t>
+      </w:r>
+    </w:p>
+    <w:p>
+      <w:r>
+        <w:t>1 1 1 1 1 1 1 1 1 1 1 0 0 0 0 0</w:t>
+      </w:r>
+    </w:p>
+    <w:p>
+      <w:r>
+        <w:t>1 1 1 1 1 1 1 1 1 1 1 0 0 0 0 0</w:t>
+      </w:r>
+    </w:p>
+    <w:p>
+      <w:r>
+        <w:t>1 1 1 1 1 1 1 1 1 1 1 1 1 1 1 1</w:t>
+      </w:r>
+    </w:p>
+    <w:p>
+      <w:r>
+        <w:t>1 1 1 1 1 1 1 1 1 1 1 1 1 1 1 1</w:t>
+      </w:r>
+    </w:p>
+    <w:p>
+      <w:r>
+        <w:t>1 1 1 1 1 1 1 1 1 1 1 1 1 1 1 1</w:t>
+      </w:r>
+    </w:p>
+    <w:p>
+      <w:r>
+        <w:t>1 1 1 1 1 1 1 1 1 1 1 1 1 1 1 1</w:t>
+      </w:r>
+    </w:p>
+    <w:p>
+      <w:r>
+        <w:t>1 1 1 1 1 1 1 1 1 1 1 1 1 1 1 1</w:t>
+      </w:r>
+    </w:p>
+    <w:p>
+      <w:r>
+        <w:t>1 1 1 1 1 1 1 1 1 1 1 1 1 1 1 1</w:t>
       </w:r>
     </w:p>
     <w:p>
@@ -957,32 +1122,137 @@
     </w:p>
     <w:p>
       <w:r>
-        <w:t>LARGE SCAN</w:t>
-      </w:r>
-    </w:p>
-    <w:p>
-      <w:r>
-        <w:t>TURN 14 : 0 turns left to pirate to the treasure</w:t>
-      </w:r>
-    </w:p>
-    <w:p>
-      <w:r>
-        <w:t>HINT 14</w:t>
-      </w:r>
-    </w:p>
-    <w:p>
-      <w:r>
-        <w:t>13</w:t>
-      </w:r>
-    </w:p>
-    <w:p>
-      <w:r>
-        <w:t>12 7</w:t>
-      </w:r>
-    </w:p>
-    <w:p>
-      <w:r>
-        <w:t>E</w:t>
+        <w:t>VERIFY</w:t>
+      </w:r>
+    </w:p>
+    <w:p>
+      <w:r>
+        <w:t>5</w:t>
+      </w:r>
+    </w:p>
+    <w:p>
+      <w:r>
+        <w:t>True</w:t>
+      </w:r>
+    </w:p>
+    <w:p>
+      <w:r>
+        <w:t>MASK</w:t>
+      </w:r>
+    </w:p>
+    <w:p>
+      <w:r>
+        <w:t>1 1 1 1 1 1 1 1 1 1 1 1 1 1 1 1</w:t>
+      </w:r>
+    </w:p>
+    <w:p>
+      <w:r>
+        <w:t>1 1 1 1 1 1 1 1 1 1 1 1 1 1 1 1</w:t>
+      </w:r>
+    </w:p>
+    <w:p>
+      <w:r>
+        <w:t>1 1 1 1 1 1 1 1 1 1 1 1 1 1 1 1</w:t>
+      </w:r>
+    </w:p>
+    <w:p>
+      <w:r>
+        <w:t>1 1 1 1 1 1 1 1 1 1 1 1 1 1 1 1</w:t>
+      </w:r>
+    </w:p>
+    <w:p>
+      <w:r>
+        <w:t>1 1 1 1 1 1 1 1 1 1 1 1 1 1 1 1</w:t>
+      </w:r>
+    </w:p>
+    <w:p>
+      <w:r>
+        <w:t>1 1 1 1 1 1 1 1 1 1 1 1 1 1 1 1</w:t>
+      </w:r>
+    </w:p>
+    <w:p>
+      <w:r>
+        <w:t>1 1 1 1 1 1 1 1 1 1 1 0 0 0 0 0</w:t>
+      </w:r>
+    </w:p>
+    <w:p>
+      <w:r>
+        <w:t>1 1 1 1 1 1 1 1 1 1 1 0 0 0 0 0</w:t>
+      </w:r>
+    </w:p>
+    <w:p>
+      <w:r>
+        <w:t>1 1 1 1 1 1 1 1 1 1 1 0 0 0 0 0</w:t>
+      </w:r>
+    </w:p>
+    <w:p>
+      <w:r>
+        <w:t>1 1 1 1 1 1 1 1 1 1 1 0 0 0 0 0</w:t>
+      </w:r>
+    </w:p>
+    <w:p>
+      <w:r>
+        <w:t>1 1 1 1 1 1 1 1 1 1 1 1 1 1 1 1</w:t>
+      </w:r>
+    </w:p>
+    <w:p>
+      <w:r>
+        <w:t>1 1 1 1 1 1 1 1 1 1 1 1 1 1 1 1</w:t>
+      </w:r>
+    </w:p>
+    <w:p>
+      <w:r>
+        <w:t>1 1 1 1 1 1 1 1 1 1 1 1 1 1 1 1</w:t>
+      </w:r>
+    </w:p>
+    <w:p>
+      <w:r>
+        <w:t>1 1 1 1 1 1 1 1 1 1 1 1 1 1 1 1</w:t>
+      </w:r>
+    </w:p>
+    <w:p>
+      <w:r>
+        <w:t>1 1 1 1 1 1 1 1 1 1 1 1 1 1 1 1</w:t>
+      </w:r>
+    </w:p>
+    <w:p>
+      <w:r>
+        <w:t>1 1 1 1 1 1 1 1 1 1 1 1 1 1 1 1</w:t>
+      </w:r>
+    </w:p>
+    <w:p>
+      <w:r>
+        <w:t>TURN 10 : 4 turns left to pirate to the treasure</w:t>
+      </w:r>
+    </w:p>
+    <w:p>
+      <w:r>
+        <w:t>HINT 10</w:t>
+      </w:r>
+    </w:p>
+    <w:p>
+      <w:r>
+        <w:t>14</w:t>
+      </w:r>
+    </w:p>
+    <w:p>
+      <w:r>
+        <w:t>4 13</w:t>
+      </w:r>
+    </w:p>
+    <w:p>
+      <w:r>
+        <w:t>9 14</w:t>
+      </w:r>
+    </w:p>
+    <w:p>
+      <w:r>
+        <w:t>1 10</w:t>
+      </w:r>
+    </w:p>
+    <w:p>
+      <w:r>
+        <w:t>13 15</w:t>
       </w:r>
     </w:p>
     <w:p>
@@ -990,7 +1260,7 @@
         <w:drawing>
           <wp:inline xmlns:a="http://schemas.openxmlformats.org/drawingml/2006/main" xmlns:pic="http://schemas.openxmlformats.org/drawingml/2006/picture">
             <wp:extent cx="6400800" cy="6400800"/>
-            <wp:docPr id="14" name="Picture 14"/>
+            <wp:docPr id="9" name="Picture 9"/>
             <wp:cNvGraphicFramePr>
               <a:graphicFrameLocks noChangeAspect="1"/>
             </wp:cNvGraphicFramePr>
@@ -1028,17 +1298,1356 @@
     </w:p>
     <w:p>
       <w:r>
+        <w:t>VERIFY</w:t>
+      </w:r>
+    </w:p>
+    <w:p>
+      <w:r>
+        <w:t>6</w:t>
+      </w:r>
+    </w:p>
+    <w:p>
+      <w:r>
+        <w:t>True</w:t>
+      </w:r>
+    </w:p>
+    <w:p>
+      <w:r>
+        <w:t>MASK</w:t>
+      </w:r>
+    </w:p>
+    <w:p>
+      <w:r>
+        <w:t>1 1 1 1 1 1 1 1 1 1 1 1 1 1 1 1</w:t>
+      </w:r>
+    </w:p>
+    <w:p>
+      <w:r>
+        <w:t>1 1 1 1 1 1 1 1 1 1 1 1 1 1 1 1</w:t>
+      </w:r>
+    </w:p>
+    <w:p>
+      <w:r>
+        <w:t>1 1 1 1 1 1 1 1 1 1 1 1 1 1 1 1</w:t>
+      </w:r>
+    </w:p>
+    <w:p>
+      <w:r>
+        <w:t>1 1 1 1 1 1 1 1 1 1 1 1 1 1 1 1</w:t>
+      </w:r>
+    </w:p>
+    <w:p>
+      <w:r>
+        <w:t>1 1 1 1 1 1 1 1 1 1 1 1 1 1 1 1</w:t>
+      </w:r>
+    </w:p>
+    <w:p>
+      <w:r>
+        <w:t>1 1 1 1 1 1 1 1 1 1 1 1 1 1 1 1</w:t>
+      </w:r>
+    </w:p>
+    <w:p>
+      <w:r>
+        <w:t>1 1 1 1 1 1 1 1 1 1 1 0 0 0 0 0</w:t>
+      </w:r>
+    </w:p>
+    <w:p>
+      <w:r>
+        <w:t>1 1 1 1 1 1 1 1 1 1 1 0 0 0 0 0</w:t>
+      </w:r>
+    </w:p>
+    <w:p>
+      <w:r>
+        <w:t>1 1 1 1 1 1 1 1 1 1 1 0 0 0 0 0</w:t>
+      </w:r>
+    </w:p>
+    <w:p>
+      <w:r>
+        <w:t>1 1 1 1 1 1 1 1 1 1 1 0 0 0 0 0</w:t>
+      </w:r>
+    </w:p>
+    <w:p>
+      <w:r>
+        <w:t>1 1 1 1 1 1 1 1 1 1 1 1 1 1 1 1</w:t>
+      </w:r>
+    </w:p>
+    <w:p>
+      <w:r>
+        <w:t>1 1 1 1 1 1 1 1 1 1 1 1 1 1 1 1</w:t>
+      </w:r>
+    </w:p>
+    <w:p>
+      <w:r>
+        <w:t>1 1 1 1 1 1 1 1 1 1 1 1 1 1 1 1</w:t>
+      </w:r>
+    </w:p>
+    <w:p>
+      <w:r>
+        <w:t>1 1 1 1 1 1 1 1 1 1 1 1 1 1 1 1</w:t>
+      </w:r>
+    </w:p>
+    <w:p>
+      <w:r>
+        <w:t>1 1 1 1 1 1 1 1 1 1 1 1 1 1 1 1</w:t>
+      </w:r>
+    </w:p>
+    <w:p>
+      <w:r>
+        <w:t>1 1 1 1 1 1 1 1 1 1 1 1 1 1 1 1</w:t>
+      </w:r>
+    </w:p>
+    <w:p>
+      <w:r>
+        <w:t>AGENT</w:t>
+      </w:r>
+    </w:p>
+    <w:p>
+      <w:r>
+        <w:t>VERIFY</w:t>
+      </w:r>
+    </w:p>
+    <w:p>
+      <w:r>
+        <w:t>7</w:t>
+      </w:r>
+    </w:p>
+    <w:p>
+      <w:r>
+        <w:t>True</w:t>
+      </w:r>
+    </w:p>
+    <w:p>
+      <w:r>
+        <w:t>MASK</w:t>
+      </w:r>
+    </w:p>
+    <w:p>
+      <w:r>
+        <w:t>1 1 1 1 1 1 1 1 1 1 1 1 1 1 1 1</w:t>
+      </w:r>
+    </w:p>
+    <w:p>
+      <w:r>
+        <w:t>1 1 1 1 1 1 1 1 1 1 1 1 1 1 1 1</w:t>
+      </w:r>
+    </w:p>
+    <w:p>
+      <w:r>
+        <w:t>1 1 1 1 1 1 1 1 1 1 1 1 1 1 1 1</w:t>
+      </w:r>
+    </w:p>
+    <w:p>
+      <w:r>
+        <w:t>1 1 1 1 1 1 1 1 1 1 1 1 1 1 1 1</w:t>
+      </w:r>
+    </w:p>
+    <w:p>
+      <w:r>
+        <w:t>1 1 1 1 1 1 1 1 1 1 1 1 1 1 1 1</w:t>
+      </w:r>
+    </w:p>
+    <w:p>
+      <w:r>
+        <w:t>1 1 1 1 1 1 1 1 1 1 1 1 1 1 1 1</w:t>
+      </w:r>
+    </w:p>
+    <w:p>
+      <w:r>
+        <w:t>1 1 1 1 1 1 1 1 1 1 1 0 0 1 1 1</w:t>
+      </w:r>
+    </w:p>
+    <w:p>
+      <w:r>
+        <w:t>1 1 1 1 1 1 1 1 1 1 1 0 0 0 0 1</w:t>
+      </w:r>
+    </w:p>
+    <w:p>
+      <w:r>
+        <w:t>1 1 1 1 1 1 1 1 1 1 1 0 0 1 0 1</w:t>
+      </w:r>
+    </w:p>
+    <w:p>
+      <w:r>
+        <w:t>1 1 1 1 1 1 1 1 1 1 1 0 0 1 1 1</w:t>
+      </w:r>
+    </w:p>
+    <w:p>
+      <w:r>
+        <w:t>1 1 1 1 1 1 1 1 1 1 1 1 1 1 1 1</w:t>
+      </w:r>
+    </w:p>
+    <w:p>
+      <w:r>
+        <w:t>1 1 1 1 1 1 1 1 1 1 1 1 1 1 1 1</w:t>
+      </w:r>
+    </w:p>
+    <w:p>
+      <w:r>
+        <w:t>1 1 1 1 1 1 1 1 1 1 1 1 1 1 1 1</w:t>
+      </w:r>
+    </w:p>
+    <w:p>
+      <w:r>
+        <w:t>1 1 1 1 1 1 1 1 1 1 1 1 1 1 1 1</w:t>
+      </w:r>
+    </w:p>
+    <w:p>
+      <w:r>
+        <w:t>1 1 1 1 1 1 1 1 1 1 1 1 1 1 1 1</w:t>
+      </w:r>
+    </w:p>
+    <w:p>
+      <w:r>
+        <w:t>1 1 1 1 1 1 1 1 1 1 1 1 1 1 1 1</w:t>
+      </w:r>
+    </w:p>
+    <w:p>
+      <w:r>
+        <w:t>TURN 11 : 3 turns left to pirate to the treasure</w:t>
+      </w:r>
+    </w:p>
+    <w:p>
+      <w:r>
+        <w:t>Reveal 11 6</w:t>
+      </w:r>
+    </w:p>
+    <w:p>
+      <w:r>
+        <w:t>HINT 11</w:t>
+      </w:r>
+    </w:p>
+    <w:p>
+      <w:r>
+        <w:t>3</w:t>
+      </w:r>
+    </w:p>
+    <w:p>
+      <w:r>
+        <w:t>3</w:t>
+      </w:r>
+    </w:p>
+    <w:p>
+      <w:r>
+        <w:t xml:space="preserve"> 9 9 1</w:t>
+      </w:r>
+    </w:p>
+    <w:p>
+      <w:r>
+        <w:drawing>
+          <wp:inline xmlns:a="http://schemas.openxmlformats.org/drawingml/2006/main" xmlns:pic="http://schemas.openxmlformats.org/drawingml/2006/picture">
+            <wp:extent cx="6400800" cy="6400800"/>
+            <wp:docPr id="10" name="Picture 10"/>
+            <wp:cNvGraphicFramePr>
+              <a:graphicFrameLocks noChangeAspect="1"/>
+            </wp:cNvGraphicFramePr>
+            <a:graphic>
+              <a:graphicData uri="http://schemas.openxmlformats.org/drawingml/2006/picture">
+                <pic:pic>
+                  <pic:nvPicPr>
+                    <pic:cNvPr id="0" name="test.png"/>
+                    <pic:cNvPicPr/>
+                  </pic:nvPicPr>
+                  <pic:blipFill>
+                    <a:blip r:embed="rId18"/>
+                    <a:stretch>
+                      <a:fillRect/>
+                    </a:stretch>
+                  </pic:blipFill>
+                  <pic:spPr>
+                    <a:xfrm>
+                      <a:off x="0" y="0"/>
+                      <a:ext cx="6400800" cy="6400800"/>
+                    </a:xfrm>
+                    <a:prstGeom prst="rect"/>
+                  </pic:spPr>
+                </pic:pic>
+              </a:graphicData>
+            </a:graphic>
+          </wp:inline>
+        </w:drawing>
+      </w:r>
+    </w:p>
+    <w:p>
+      <w:r>
+        <w:t>AGENT</w:t>
+      </w:r>
+    </w:p>
+    <w:p>
+      <w:r>
+        <w:t>VERIFY</w:t>
+      </w:r>
+    </w:p>
+    <w:p>
+      <w:r>
+        <w:t>8</w:t>
+      </w:r>
+    </w:p>
+    <w:p>
+      <w:r>
+        <w:t>True</w:t>
+      </w:r>
+    </w:p>
+    <w:p>
+      <w:r>
+        <w:t>MASK</w:t>
+      </w:r>
+    </w:p>
+    <w:p>
+      <w:r>
+        <w:t>1 1 1 1 1 1 1 1 1 1 1 1 1 1 1 1</w:t>
+      </w:r>
+    </w:p>
+    <w:p>
+      <w:r>
+        <w:t>1 1 1 1 1 1 1 1 1 1 1 1 1 1 1 1</w:t>
+      </w:r>
+    </w:p>
+    <w:p>
+      <w:r>
+        <w:t>1 1 1 1 1 1 1 1 1 1 1 1 1 1 1 1</w:t>
+      </w:r>
+    </w:p>
+    <w:p>
+      <w:r>
+        <w:t>1 1 1 1 1 1 1 1 1 1 1 1 1 1 1 1</w:t>
+      </w:r>
+    </w:p>
+    <w:p>
+      <w:r>
+        <w:t>1 1 1 1 1 1 1 1 1 1 1 1 1 1 1 1</w:t>
+      </w:r>
+    </w:p>
+    <w:p>
+      <w:r>
+        <w:t>1 1 1 1 1 1 1 1 1 1 1 1 1 1 1 1</w:t>
+      </w:r>
+    </w:p>
+    <w:p>
+      <w:r>
+        <w:t>1 1 1 1 1 1 1 1 1 1 1 1 0 1 1 1</w:t>
+      </w:r>
+    </w:p>
+    <w:p>
+      <w:r>
+        <w:t>1 1 1 1 1 1 1 1 1 1 1 1 0 0 0 1</w:t>
+      </w:r>
+    </w:p>
+    <w:p>
+      <w:r>
+        <w:t>1 1 1 1 1 1 1 1 1 1 1 0 1 1 0 1</w:t>
+      </w:r>
+    </w:p>
+    <w:p>
+      <w:r>
+        <w:t>1 1 1 1 1 1 1 1 1 1 1 0 1 1 1 1</w:t>
+      </w:r>
+    </w:p>
+    <w:p>
+      <w:r>
+        <w:t>1 1 1 1 1 1 1 1 1 1 1 1 1 1 1 1</w:t>
+      </w:r>
+    </w:p>
+    <w:p>
+      <w:r>
+        <w:t>1 1 1 1 1 1 1 1 1 1 1 1 1 1 1 1</w:t>
+      </w:r>
+    </w:p>
+    <w:p>
+      <w:r>
+        <w:t>1 1 1 1 1 1 1 1 1 1 1 1 1 1 1 1</w:t>
+      </w:r>
+    </w:p>
+    <w:p>
+      <w:r>
+        <w:t>1 1 1 1 1 1 1 1 1 1 1 1 1 1 1 1</w:t>
+      </w:r>
+    </w:p>
+    <w:p>
+      <w:r>
+        <w:t>1 1 1 1 1 1 1 1 1 1 1 1 1 1 1 1</w:t>
+      </w:r>
+    </w:p>
+    <w:p>
+      <w:r>
+        <w:t>1 1 1 1 1 1 1 1 1 1 1 1 1 1 1 1</w:t>
+      </w:r>
+    </w:p>
+    <w:p>
+      <w:r>
+        <w:t>AGENT</w:t>
+      </w:r>
+    </w:p>
+    <w:p>
+      <w:r>
+        <w:t>VERIFY</w:t>
+      </w:r>
+    </w:p>
+    <w:p>
+      <w:r>
+        <w:t>9</w:t>
+      </w:r>
+    </w:p>
+    <w:p>
+      <w:r>
+        <w:t>False</w:t>
+      </w:r>
+    </w:p>
+    <w:p>
+      <w:r>
+        <w:t>MASK</w:t>
+      </w:r>
+    </w:p>
+    <w:p>
+      <w:r>
+        <w:t>1 1 1 1 1 1 1 1 1 1 1 1 1 1 1 1</w:t>
+      </w:r>
+    </w:p>
+    <w:p>
+      <w:r>
+        <w:t>1 1 1 1 1 1 1 1 1 1 1 1 1 1 1 1</w:t>
+      </w:r>
+    </w:p>
+    <w:p>
+      <w:r>
+        <w:t>1 1 1 1 1 1 1 1 1 1 1 1 1 1 1 1</w:t>
+      </w:r>
+    </w:p>
+    <w:p>
+      <w:r>
+        <w:t>1 1 1 1 1 1 1 1 1 1 1 1 1 1 1 1</w:t>
+      </w:r>
+    </w:p>
+    <w:p>
+      <w:r>
+        <w:t>1 1 1 1 1 1 1 1 1 1 1 1 1 1 1 1</w:t>
+      </w:r>
+    </w:p>
+    <w:p>
+      <w:r>
+        <w:t>1 1 1 1 1 1 1 1 1 1 1 1 1 1 1 1</w:t>
+      </w:r>
+    </w:p>
+    <w:p>
+      <w:r>
+        <w:t>1 1 1 1 1 1 1 1 1 1 1 1 0 1 1 1</w:t>
+      </w:r>
+    </w:p>
+    <w:p>
+      <w:r>
+        <w:t>1 1 1 1 1 1 1 1 1 1 1 1 0 0 0 1</w:t>
+      </w:r>
+    </w:p>
+    <w:p>
+      <w:r>
+        <w:t>1 1 1 1 1 1 1 1 1 1 1 0 1 1 0 1</w:t>
+      </w:r>
+    </w:p>
+    <w:p>
+      <w:r>
+        <w:t>1 1 1 1 1 1 1 1 1 1 1 0 1 1 1 1</w:t>
+      </w:r>
+    </w:p>
+    <w:p>
+      <w:r>
+        <w:t>1 1 1 1 1 1 1 1 1 1 1 1 1 1 1 1</w:t>
+      </w:r>
+    </w:p>
+    <w:p>
+      <w:r>
+        <w:t>1 1 1 1 1 1 1 1 1 1 1 1 1 1 1 1</w:t>
+      </w:r>
+    </w:p>
+    <w:p>
+      <w:r>
+        <w:t>1 1 1 1 1 1 1 1 1 1 1 1 1 1 1 1</w:t>
+      </w:r>
+    </w:p>
+    <w:p>
+      <w:r>
+        <w:t>1 1 1 1 1 1 1 1 1 1 1 1 1 1 1 1</w:t>
+      </w:r>
+    </w:p>
+    <w:p>
+      <w:r>
+        <w:t>1 1 1 1 1 1 1 1 1 1 1 1 1 1 1 1</w:t>
+      </w:r>
+    </w:p>
+    <w:p>
+      <w:r>
+        <w:t>1 1 1 1 1 1 1 1 1 1 1 1 1 1 1 1</w:t>
+      </w:r>
+    </w:p>
+    <w:p>
+      <w:r>
+        <w:t>TURN 12 : 2 turns left to pirate to the treasure</w:t>
+      </w:r>
+    </w:p>
+    <w:p>
+      <w:r>
+        <w:t>HINT 12</w:t>
+      </w:r>
+    </w:p>
+    <w:p>
+      <w:r>
+        <w:t>13</w:t>
+      </w:r>
+    </w:p>
+    <w:p>
+      <w:r>
+        <w:t>8 8</w:t>
+      </w:r>
+    </w:p>
+    <w:p>
+      <w:r>
+        <w:t>NW</w:t>
+      </w:r>
+    </w:p>
+    <w:p>
+      <w:r>
+        <w:drawing>
+          <wp:inline xmlns:a="http://schemas.openxmlformats.org/drawingml/2006/main" xmlns:pic="http://schemas.openxmlformats.org/drawingml/2006/picture">
+            <wp:extent cx="6400800" cy="6400800"/>
+            <wp:docPr id="11" name="Picture 11"/>
+            <wp:cNvGraphicFramePr>
+              <a:graphicFrameLocks noChangeAspect="1"/>
+            </wp:cNvGraphicFramePr>
+            <a:graphic>
+              <a:graphicData uri="http://schemas.openxmlformats.org/drawingml/2006/picture">
+                <pic:pic>
+                  <pic:nvPicPr>
+                    <pic:cNvPr id="0" name="test.png"/>
+                    <pic:cNvPicPr/>
+                  </pic:nvPicPr>
+                  <pic:blipFill>
+                    <a:blip r:embed="rId19"/>
+                    <a:stretch>
+                      <a:fillRect/>
+                    </a:stretch>
+                  </pic:blipFill>
+                  <pic:spPr>
+                    <a:xfrm>
+                      <a:off x="0" y="0"/>
+                      <a:ext cx="6400800" cy="6400800"/>
+                    </a:xfrm>
+                    <a:prstGeom prst="rect"/>
+                  </pic:spPr>
+                </pic:pic>
+              </a:graphicData>
+            </a:graphic>
+          </wp:inline>
+        </w:drawing>
+      </w:r>
+    </w:p>
+    <w:p>
+      <w:r>
+        <w:t>AGENT</w:t>
+      </w:r>
+    </w:p>
+    <w:p>
+      <w:r>
+        <w:t>VERIFY</w:t>
+      </w:r>
+    </w:p>
+    <w:p>
+      <w:r>
+        <w:t>10</w:t>
+      </w:r>
+    </w:p>
+    <w:p>
+      <w:r>
+        <w:t>False</w:t>
+      </w:r>
+    </w:p>
+    <w:p>
+      <w:r>
+        <w:t>MASK</w:t>
+      </w:r>
+    </w:p>
+    <w:p>
+      <w:r>
+        <w:t>1 1 1 1 1 1 1 1 1 1 1 1 1 1 1 1</w:t>
+      </w:r>
+    </w:p>
+    <w:p>
+      <w:r>
+        <w:t>1 1 1 1 1 1 1 1 1 1 1 1 1 1 1 1</w:t>
+      </w:r>
+    </w:p>
+    <w:p>
+      <w:r>
+        <w:t>1 1 1 1 1 1 1 1 1 1 1 1 1 1 1 1</w:t>
+      </w:r>
+    </w:p>
+    <w:p>
+      <w:r>
+        <w:t>1 1 1 1 1 1 1 1 1 1 1 1 1 1 1 1</w:t>
+      </w:r>
+    </w:p>
+    <w:p>
+      <w:r>
+        <w:t>1 1 1 1 1 1 1 1 1 1 1 1 1 1 1 1</w:t>
+      </w:r>
+    </w:p>
+    <w:p>
+      <w:r>
+        <w:t>1 1 1 1 1 1 1 1 1 1 1 1 1 1 1 1</w:t>
+      </w:r>
+    </w:p>
+    <w:p>
+      <w:r>
+        <w:t>1 1 1 1 1 1 1 1 1 1 1 1 0 1 1 1</w:t>
+      </w:r>
+    </w:p>
+    <w:p>
+      <w:r>
+        <w:t>1 1 1 1 1 1 1 1 1 1 1 1 0 0 0 1</w:t>
+      </w:r>
+    </w:p>
+    <w:p>
+      <w:r>
+        <w:t>1 1 1 1 1 1 1 1 1 1 1 0 1 1 0 1</w:t>
+      </w:r>
+    </w:p>
+    <w:p>
+      <w:r>
+        <w:t>1 1 1 1 1 1 1 1 1 1 1 0 1 1 1 1</w:t>
+      </w:r>
+    </w:p>
+    <w:p>
+      <w:r>
+        <w:t>1 1 1 1 1 1 1 1 1 1 1 1 1 1 1 1</w:t>
+      </w:r>
+    </w:p>
+    <w:p>
+      <w:r>
+        <w:t>1 1 1 1 1 1 1 1 1 1 1 1 1 1 1 1</w:t>
+      </w:r>
+    </w:p>
+    <w:p>
+      <w:r>
+        <w:t>1 1 1 1 1 1 1 1 1 1 1 1 1 1 1 1</w:t>
+      </w:r>
+    </w:p>
+    <w:p>
+      <w:r>
+        <w:t>1 1 1 1 1 1 1 1 1 1 1 1 1 1 1 1</w:t>
+      </w:r>
+    </w:p>
+    <w:p>
+      <w:r>
+        <w:t>1 1 1 1 1 1 1 1 1 1 1 1 1 1 1 1</w:t>
+      </w:r>
+    </w:p>
+    <w:p>
+      <w:r>
+        <w:t>1 1 1 1 1 1 1 1 1 1 1 1 1 1 1 1</w:t>
+      </w:r>
+    </w:p>
+    <w:p>
+      <w:r>
+        <w:t>AGENT</w:t>
+      </w:r>
+    </w:p>
+    <w:p>
+      <w:r>
+        <w:t>VERIFY</w:t>
+      </w:r>
+    </w:p>
+    <w:p>
+      <w:r>
+        <w:t>11</w:t>
+      </w:r>
+    </w:p>
+    <w:p>
+      <w:r>
+        <w:t>False</w:t>
+      </w:r>
+    </w:p>
+    <w:p>
+      <w:r>
+        <w:t>MASK</w:t>
+      </w:r>
+    </w:p>
+    <w:p>
+      <w:r>
+        <w:t>1 1 1 1 1 1 1 1 1 1 1 1 1 1 1 1</w:t>
+      </w:r>
+    </w:p>
+    <w:p>
+      <w:r>
+        <w:t>1 1 1 1 1 1 1 1 1 1 1 1 1 1 1 1</w:t>
+      </w:r>
+    </w:p>
+    <w:p>
+      <w:r>
+        <w:t>1 1 1 1 1 1 1 1 1 1 1 1 1 1 1 1</w:t>
+      </w:r>
+    </w:p>
+    <w:p>
+      <w:r>
+        <w:t>1 1 1 1 1 1 1 1 1 1 1 1 1 1 1 1</w:t>
+      </w:r>
+    </w:p>
+    <w:p>
+      <w:r>
+        <w:t>1 1 1 1 1 1 1 1 1 1 1 1 1 1 1 1</w:t>
+      </w:r>
+    </w:p>
+    <w:p>
+      <w:r>
+        <w:t>1 1 1 1 1 1 1 1 1 1 1 1 1 1 1 1</w:t>
+      </w:r>
+    </w:p>
+    <w:p>
+      <w:r>
+        <w:t>1 1 1 1 1 1 1 1 1 1 1 1 0 1 1 1</w:t>
+      </w:r>
+    </w:p>
+    <w:p>
+      <w:r>
+        <w:t>1 1 1 1 1 1 1 1 1 1 1 1 0 0 0 1</w:t>
+      </w:r>
+    </w:p>
+    <w:p>
+      <w:r>
+        <w:t>1 1 1 1 1 1 1 1 1 1 1 0 1 1 0 1</w:t>
+      </w:r>
+    </w:p>
+    <w:p>
+      <w:r>
+        <w:t>1 1 1 1 1 1 1 1 1 1 1 1 1 1 1 1</w:t>
+      </w:r>
+    </w:p>
+    <w:p>
+      <w:r>
+        <w:t>1 1 1 1 1 1 1 1 1 1 1 1 1 1 1 1</w:t>
+      </w:r>
+    </w:p>
+    <w:p>
+      <w:r>
+        <w:t>1 1 1 1 1 1 1 1 1 1 1 1 1 1 1 1</w:t>
+      </w:r>
+    </w:p>
+    <w:p>
+      <w:r>
+        <w:t>1 1 1 1 1 1 1 1 1 1 1 1 1 1 1 1</w:t>
+      </w:r>
+    </w:p>
+    <w:p>
+      <w:r>
+        <w:t>1 1 1 1 1 1 1 1 1 1 1 1 1 1 1 1</w:t>
+      </w:r>
+    </w:p>
+    <w:p>
+      <w:r>
+        <w:t>1 1 1 1 1 1 1 1 1 1 1 1 1 1 1 1</w:t>
+      </w:r>
+    </w:p>
+    <w:p>
+      <w:r>
+        <w:t>1 1 1 1 1 1 1 1 1 1 1 1 1 1 1 1</w:t>
+      </w:r>
+    </w:p>
+    <w:p>
+      <w:r>
+        <w:t>TURN 13 : 1 turns left to pirate to the treasure</w:t>
+      </w:r>
+    </w:p>
+    <w:p>
+      <w:r>
+        <w:t>HINT 13</w:t>
+      </w:r>
+    </w:p>
+    <w:p>
+      <w:r>
+        <w:t>13</w:t>
+      </w:r>
+    </w:p>
+    <w:p>
+      <w:r>
+        <w:t>11 6</w:t>
+      </w:r>
+    </w:p>
+    <w:p>
+      <w:r>
+        <w:t>W</w:t>
+      </w:r>
+    </w:p>
+    <w:p>
+      <w:r>
+        <w:drawing>
+          <wp:inline xmlns:a="http://schemas.openxmlformats.org/drawingml/2006/main" xmlns:pic="http://schemas.openxmlformats.org/drawingml/2006/picture">
+            <wp:extent cx="6400800" cy="6400800"/>
+            <wp:docPr id="12" name="Picture 12"/>
+            <wp:cNvGraphicFramePr>
+              <a:graphicFrameLocks noChangeAspect="1"/>
+            </wp:cNvGraphicFramePr>
+            <a:graphic>
+              <a:graphicData uri="http://schemas.openxmlformats.org/drawingml/2006/picture">
+                <pic:pic>
+                  <pic:nvPicPr>
+                    <pic:cNvPr id="0" name="test.png"/>
+                    <pic:cNvPicPr/>
+                  </pic:nvPicPr>
+                  <pic:blipFill>
+                    <a:blip r:embed="rId20"/>
+                    <a:stretch>
+                      <a:fillRect/>
+                    </a:stretch>
+                  </pic:blipFill>
+                  <pic:spPr>
+                    <a:xfrm>
+                      <a:off x="0" y="0"/>
+                      <a:ext cx="6400800" cy="6400800"/>
+                    </a:xfrm>
+                    <a:prstGeom prst="rect"/>
+                  </pic:spPr>
+                </pic:pic>
+              </a:graphicData>
+            </a:graphic>
+          </wp:inline>
+        </w:drawing>
+      </w:r>
+    </w:p>
+    <w:p>
+      <w:r>
+        <w:t>AGENT</w:t>
+      </w:r>
+    </w:p>
+    <w:p>
+      <w:r>
+        <w:t>VERIFY</w:t>
+      </w:r>
+    </w:p>
+    <w:p>
+      <w:r>
+        <w:t>12</w:t>
+      </w:r>
+    </w:p>
+    <w:p>
+      <w:r>
+        <w:t>False</w:t>
+      </w:r>
+    </w:p>
+    <w:p>
+      <w:r>
+        <w:t>MASK</w:t>
+      </w:r>
+    </w:p>
+    <w:p>
+      <w:r>
+        <w:t>1 1 1 1 1 1 1 1 1 1 1 1 1 1 1 1</w:t>
+      </w:r>
+    </w:p>
+    <w:p>
+      <w:r>
+        <w:t>1 1 1 1 1 1 1 1 1 1 1 1 1 1 1 1</w:t>
+      </w:r>
+    </w:p>
+    <w:p>
+      <w:r>
+        <w:t>1 1 1 1 1 1 1 1 1 1 1 1 1 1 1 1</w:t>
+      </w:r>
+    </w:p>
+    <w:p>
+      <w:r>
+        <w:t>1 1 1 1 1 1 1 1 1 1 1 1 1 1 1 1</w:t>
+      </w:r>
+    </w:p>
+    <w:p>
+      <w:r>
+        <w:t>1 1 1 1 1 1 1 1 1 1 1 1 1 1 1 1</w:t>
+      </w:r>
+    </w:p>
+    <w:p>
+      <w:r>
+        <w:t>1 1 1 1 1 1 1 1 1 1 1 1 1 1 1 1</w:t>
+      </w:r>
+    </w:p>
+    <w:p>
+      <w:r>
+        <w:t>1 1 1 1 1 1 1 1 1 1 1 1 0 1 1 1</w:t>
+      </w:r>
+    </w:p>
+    <w:p>
+      <w:r>
+        <w:t>1 1 1 1 1 1 1 1 1 1 1 1 0 0 0 1</w:t>
+      </w:r>
+    </w:p>
+    <w:p>
+      <w:r>
+        <w:t>1 1 1 1 1 1 1 1 1 1 1 0 1 1 0 1</w:t>
+      </w:r>
+    </w:p>
+    <w:p>
+      <w:r>
+        <w:t>1 1 1 1 1 1 1 1 1 1 1 1 1 1 1 1</w:t>
+      </w:r>
+    </w:p>
+    <w:p>
+      <w:r>
+        <w:t>1 1 1 1 1 1 1 1 1 1 1 1 1 1 1 1</w:t>
+      </w:r>
+    </w:p>
+    <w:p>
+      <w:r>
+        <w:t>1 1 1 1 1 1 1 1 1 1 1 1 1 1 1 1</w:t>
+      </w:r>
+    </w:p>
+    <w:p>
+      <w:r>
+        <w:t>1 1 1 1 1 1 1 1 1 1 1 1 1 1 1 1</w:t>
+      </w:r>
+    </w:p>
+    <w:p>
+      <w:r>
+        <w:t>1 1 1 1 1 1 1 1 1 1 1 1 1 1 1 1</w:t>
+      </w:r>
+    </w:p>
+    <w:p>
+      <w:r>
+        <w:t>1 1 1 1 1 1 1 1 1 1 1 1 1 1 1 1</w:t>
+      </w:r>
+    </w:p>
+    <w:p>
+      <w:r>
+        <w:t>1 1 1 1 1 1 1 1 1 1 1 1 1 1 1 1</w:t>
+      </w:r>
+    </w:p>
+    <w:p>
+      <w:r>
+        <w:t>AGENT</w:t>
+      </w:r>
+    </w:p>
+    <w:p>
+      <w:r>
+        <w:t>VERIFY</w:t>
+      </w:r>
+    </w:p>
+    <w:p>
+      <w:r>
+        <w:t>13</w:t>
+      </w:r>
+    </w:p>
+    <w:p>
+      <w:r>
+        <w:t>False</w:t>
+      </w:r>
+    </w:p>
+    <w:p>
+      <w:r>
+        <w:t>MASK</w:t>
+      </w:r>
+    </w:p>
+    <w:p>
+      <w:r>
+        <w:t>1 1 1 1 1 1 1 1 1 1 1 1 1 1 1 1</w:t>
+      </w:r>
+    </w:p>
+    <w:p>
+      <w:r>
+        <w:t>1 1 1 1 1 1 1 1 1 1 1 1 1 1 1 1</w:t>
+      </w:r>
+    </w:p>
+    <w:p>
+      <w:r>
+        <w:t>1 1 1 1 1 1 1 1 1 1 1 1 1 1 1 1</w:t>
+      </w:r>
+    </w:p>
+    <w:p>
+      <w:r>
+        <w:t>1 1 1 1 1 1 1 1 1 1 1 1 1 1 1 1</w:t>
+      </w:r>
+    </w:p>
+    <w:p>
+      <w:r>
+        <w:t>1 1 1 1 1 1 1 1 1 1 1 1 1 1 1 1</w:t>
+      </w:r>
+    </w:p>
+    <w:p>
+      <w:r>
+        <w:t>1 1 1 1 1 1 1 1 1 1 1 1 1 1 1 1</w:t>
+      </w:r>
+    </w:p>
+    <w:p>
+      <w:r>
+        <w:t>1 1 1 1 1 1 1 1 1 1 1 1 0 1 1 1</w:t>
+      </w:r>
+    </w:p>
+    <w:p>
+      <w:r>
+        <w:t>1 1 1 1 1 1 1 1 1 1 1 1 0 0 0 1</w:t>
+      </w:r>
+    </w:p>
+    <w:p>
+      <w:r>
+        <w:t>1 1 1 1 1 1 1 1 1 1 1 0 1 1 0 1</w:t>
+      </w:r>
+    </w:p>
+    <w:p>
+      <w:r>
+        <w:t>1 1 1 1 1 1 1 1 1 1 1 1 1 1 1 1</w:t>
+      </w:r>
+    </w:p>
+    <w:p>
+      <w:r>
+        <w:t>1 1 1 1 1 1 1 1 1 1 1 1 1 1 1 1</w:t>
+      </w:r>
+    </w:p>
+    <w:p>
+      <w:r>
+        <w:t>1 1 1 1 1 1 1 1 1 1 1 1 1 1 1 1</w:t>
+      </w:r>
+    </w:p>
+    <w:p>
+      <w:r>
+        <w:t>1 1 1 1 1 1 1 1 1 1 1 1 1 1 1 1</w:t>
+      </w:r>
+    </w:p>
+    <w:p>
+      <w:r>
+        <w:t>1 1 1 1 1 1 1 1 1 1 1 1 1 1 1 1</w:t>
+      </w:r>
+    </w:p>
+    <w:p>
+      <w:r>
+        <w:t>1 1 1 1 1 1 1 1 1 1 1 1 1 1 1 1</w:t>
+      </w:r>
+    </w:p>
+    <w:p>
+      <w:r>
+        <w:t>1 1 1 1 1 1 1 1 1 1 1 1 1 1 1 1</w:t>
+      </w:r>
+    </w:p>
+    <w:p>
+      <w:r>
+        <w:t>TURN 14 : 0 turns left to pirate to the treasure</w:t>
+      </w:r>
+    </w:p>
+    <w:p>
+      <w:r>
+        <w:t>HINT 14</w:t>
+      </w:r>
+    </w:p>
+    <w:p>
+      <w:r>
+        <w:t>1</w:t>
+      </w:r>
+    </w:p>
+    <w:p>
+      <w:r>
+        <w:t>15</w:t>
+      </w:r>
+    </w:p>
+    <w:p>
+      <w:r>
+        <w:t>8 5</w:t>
+      </w:r>
+    </w:p>
+    <w:p>
+      <w:r>
+        <w:t>5 4</w:t>
+      </w:r>
+    </w:p>
+    <w:p>
+      <w:r>
+        <w:t>8 15</w:t>
+      </w:r>
+    </w:p>
+    <w:p>
+      <w:r>
+        <w:t>15 14</w:t>
+      </w:r>
+    </w:p>
+    <w:p>
+      <w:r>
+        <w:t>8 2</w:t>
+      </w:r>
+    </w:p>
+    <w:p>
+      <w:r>
+        <w:t>5 4</w:t>
+      </w:r>
+    </w:p>
+    <w:p>
+      <w:r>
+        <w:t>0 2</w:t>
+      </w:r>
+    </w:p>
+    <w:p>
+      <w:r>
+        <w:t>5 8</w:t>
+      </w:r>
+    </w:p>
+    <w:p>
+      <w:r>
+        <w:t>1 2</w:t>
+      </w:r>
+    </w:p>
+    <w:p>
+      <w:r>
+        <w:t>7 7</w:t>
+      </w:r>
+    </w:p>
+    <w:p>
+      <w:r>
+        <w:t>7 9</w:t>
+      </w:r>
+    </w:p>
+    <w:p>
+      <w:r>
+        <w:t>14 3</w:t>
+      </w:r>
+    </w:p>
+    <w:p>
+      <w:r>
+        <w:t>0 10</w:t>
+      </w:r>
+    </w:p>
+    <w:p>
+      <w:r>
+        <w:t>5 6</w:t>
+      </w:r>
+    </w:p>
+    <w:p>
+      <w:r>
+        <w:t>11 8</w:t>
+      </w:r>
+    </w:p>
+    <w:p>
+      <w:r>
+        <w:drawing>
+          <wp:inline xmlns:a="http://schemas.openxmlformats.org/drawingml/2006/main" xmlns:pic="http://schemas.openxmlformats.org/drawingml/2006/picture">
+            <wp:extent cx="6400800" cy="6400800"/>
+            <wp:docPr id="13" name="Picture 13"/>
+            <wp:cNvGraphicFramePr>
+              <a:graphicFrameLocks noChangeAspect="1"/>
+            </wp:cNvGraphicFramePr>
+            <a:graphic>
+              <a:graphicData uri="http://schemas.openxmlformats.org/drawingml/2006/picture">
+                <pic:pic>
+                  <pic:nvPicPr>
+                    <pic:cNvPr id="0" name="test.png"/>
+                    <pic:cNvPicPr/>
+                  </pic:nvPicPr>
+                  <pic:blipFill>
+                    <a:blip r:embed="rId21"/>
+                    <a:stretch>
+                      <a:fillRect/>
+                    </a:stretch>
+                  </pic:blipFill>
+                  <pic:spPr>
+                    <a:xfrm>
+                      <a:off x="0" y="0"/>
+                      <a:ext cx="6400800" cy="6400800"/>
+                    </a:xfrm>
+                    <a:prstGeom prst="rect"/>
+                  </pic:spPr>
+                </pic:pic>
+              </a:graphicData>
+            </a:graphic>
+          </wp:inline>
+        </w:drawing>
+      </w:r>
+    </w:p>
+    <w:p>
+      <w:r>
+        <w:t>AGENT</w:t>
+      </w:r>
+    </w:p>
+    <w:p>
+      <w:r>
+        <w:t>VERIFY</w:t>
+      </w:r>
+    </w:p>
+    <w:p>
+      <w:r>
+        <w:t>14</w:t>
+      </w:r>
+    </w:p>
+    <w:p>
+      <w:r>
+        <w:t>True</w:t>
+      </w:r>
+    </w:p>
+    <w:p>
+      <w:r>
+        <w:t>MASK</w:t>
+      </w:r>
+    </w:p>
+    <w:p>
+      <w:r>
+        <w:t>1 1 1 1 1 1 1 1 1 1 1 1 1 1 1 1</w:t>
+      </w:r>
+    </w:p>
+    <w:p>
+      <w:r>
+        <w:t>1 1 1 1 1 1 1 1 1 1 1 1 1 1 1 1</w:t>
+      </w:r>
+    </w:p>
+    <w:p>
+      <w:r>
+        <w:t>1 1 1 1 1 1 1 1 1 1 1 1 1 1 1 1</w:t>
+      </w:r>
+    </w:p>
+    <w:p>
+      <w:r>
+        <w:t>1 1 1 1 1 1 1 1 1 1 1 1 1 1 1 1</w:t>
+      </w:r>
+    </w:p>
+    <w:p>
+      <w:r>
+        <w:t>1 1 1 1 1 1 1 1 1 1 1 1 1 1 1 1</w:t>
+      </w:r>
+    </w:p>
+    <w:p>
+      <w:r>
+        <w:t>1 1 1 1 1 1 1 1 1 1 1 1 1 1 1 1</w:t>
+      </w:r>
+    </w:p>
+    <w:p>
+      <w:r>
+        <w:t>1 1 1 1 1 1 1 1 1 1 1 1 0 1 1 1</w:t>
+      </w:r>
+    </w:p>
+    <w:p>
+      <w:r>
+        <w:t>1 1 1 1 1 1 1 1 1 1 1 1 0 0 0 1</w:t>
+      </w:r>
+    </w:p>
+    <w:p>
+      <w:r>
+        <w:t>1 1 1 1 1 1 1 1 1 1 1 0 1 1 0 1</w:t>
+      </w:r>
+    </w:p>
+    <w:p>
+      <w:r>
+        <w:t>1 1 1 1 1 1 1 1 1 1 1 1 1 1 1 1</w:t>
+      </w:r>
+    </w:p>
+    <w:p>
+      <w:r>
+        <w:t>1 1 1 1 1 1 1 1 1 1 1 1 1 1 1 1</w:t>
+      </w:r>
+    </w:p>
+    <w:p>
+      <w:r>
+        <w:t>1 1 1 1 1 1 1 1 1 1 1 1 1 1 1 1</w:t>
+      </w:r>
+    </w:p>
+    <w:p>
+      <w:r>
+        <w:t>1 1 1 1 1 1 1 1 1 1 1 1 1 1 1 1</w:t>
+      </w:r>
+    </w:p>
+    <w:p>
+      <w:r>
+        <w:t>1 1 1 1 1 1 1 1 1 1 1 1 1 1 1 1</w:t>
+      </w:r>
+    </w:p>
+    <w:p>
+      <w:r>
+        <w:t>1 1 1 1 1 1 1 1 1 1 1 1 1 1 1 1</w:t>
+      </w:r>
+    </w:p>
+    <w:p>
+      <w:r>
+        <w:t>1 1 1 1 1 1 1 1 1 1 1 1 1 1 1 1</w:t>
+      </w:r>
+    </w:p>
+    <w:p>
+      <w:r>
+        <w:t>AGENT</w:t>
+      </w:r>
+    </w:p>
+    <w:p>
+      <w:r>
         <w:t>LARGE SCAN</w:t>
       </w:r>
     </w:p>
     <w:p>
       <w:r>
-        <w:t>AGENT</w:t>
-      </w:r>
-    </w:p>
-    <w:p>
-      <w:r>
-        <w:t>LARGE SCAN</w:t>
+        <w:t>MASK</w:t>
+      </w:r>
+    </w:p>
+    <w:p>
+      <w:r>
+        <w:t>1 1 1 1 1 1 1 1 1 1 1 1 1 1 1 1</w:t>
+      </w:r>
+    </w:p>
+    <w:p>
+      <w:r>
+        <w:t>1 1 1 1 1 1 1 1 1 1 1 1 1 1 1 1</w:t>
+      </w:r>
+    </w:p>
+    <w:p>
+      <w:r>
+        <w:t>1 1 1 1 1 1 1 1 1 1 1 1 1 1 1 1</w:t>
+      </w:r>
+    </w:p>
+    <w:p>
+      <w:r>
+        <w:t>1 1 1 1 1 1 1 1 1 1 1 1 1 1 1 1</w:t>
+      </w:r>
+    </w:p>
+    <w:p>
+      <w:r>
+        <w:t>1 1 1 1 1 1 1 1 1 1 1 1 1 1 1 1</w:t>
+      </w:r>
+    </w:p>
+    <w:p>
+      <w:r>
+        <w:t>1 1 1 1 1 1 1 1 1 1 1 1 1 1 1 1</w:t>
+      </w:r>
+    </w:p>
+    <w:p>
+      <w:r>
+        <w:t>1 1 1 1 1 1 1 1 1 1 1 1 0 1 1 1</w:t>
+      </w:r>
+    </w:p>
+    <w:p>
+      <w:r>
+        <w:t>1 1 1 1 1 1 1 1 1 1 1 1 0 0 0 1</w:t>
+      </w:r>
+    </w:p>
+    <w:p>
+      <w:r>
+        <w:t>1 1 1 1 1 1 1 1 1 1 1 0 1 1 0 1</w:t>
+      </w:r>
+    </w:p>
+    <w:p>
+      <w:r>
+        <w:t>1 1 1 1 1 1 1 1 1 1 1 1 1 1 1 1</w:t>
+      </w:r>
+    </w:p>
+    <w:p>
+      <w:r>
+        <w:t>1 1 1 1 1 1 1 1 1 1 1 1 1 1 1 1</w:t>
+      </w:r>
+    </w:p>
+    <w:p>
+      <w:r>
+        <w:t>1 1 1 1 1 1 1 1 1 1 1 1 1 1 1 1</w:t>
+      </w:r>
+    </w:p>
+    <w:p>
+      <w:r>
+        <w:t>1 1 1 1 1 1 1 1 1 1 1 1 1 1 1 1</w:t>
+      </w:r>
+    </w:p>
+    <w:p>
+      <w:r>
+        <w:t>1 1 1 1 1 1 1 1 1 1 1 1 1 1 1 1</w:t>
+      </w:r>
+    </w:p>
+    <w:p>
+      <w:r>
+        <w:t>1 1 1 1 1 1 1 1 1 1 1 1 1 1 1 1</w:t>
+      </w:r>
+    </w:p>
+    <w:p>
+      <w:r>
+        <w:t>1 1 1 1 1 1 1 1 1 1 1 1 1 1 1 1</w:t>
       </w:r>
     </w:p>
     <w:sectPr>

</xml_diff>

<commit_message>
fast clear mountain and sea. Agent know hint 1 always true
</commit_message>
<xml_diff>
--- a/Visualization.docx
+++ b/Visualization.docx
@@ -9,7 +9,7 @@
     </w:p>
     <w:p>
       <w:r>
-        <w:t>AGENT: 53 47</w:t>
+        <w:t>AGENT: 27 41</w:t>
       </w:r>
     </w:p>
     <w:p>
@@ -24,12 +24,12 @@
     </w:p>
     <w:p>
       <w:r>
-        <w:t>9</w:t>
+        <w:t>15</w:t>
       </w:r>
     </w:p>
     <w:p>
       <w:r>
-        <w:t>1 5</w:t>
+        <w:t>6</w:t>
       </w:r>
     </w:p>
     <w:p>
@@ -75,17 +75,7 @@
     </w:p>
     <w:p>
       <w:r>
-        <w:t>VERIFY</w:t>
-      </w:r>
-    </w:p>
-    <w:p>
-      <w:r>
-        <w:t>1</w:t>
-      </w:r>
-    </w:p>
-    <w:p>
-      <w:r>
-        <w:t>True</w:t>
+        <w:t>LARGE SCAN</w:t>
       </w:r>
     </w:p>
     <w:p>
@@ -95,7 +85,7 @@
     </w:p>
     <w:p>
       <w:r>
-        <w:t>53 47</w:t>
+        <w:t>27 41</w:t>
       </w:r>
     </w:p>
     <w:p>
@@ -151,7 +141,7 @@
     </w:p>
     <w:p>
       <w:r>
-        <w:t>53 47</w:t>
+        <w:t>27 41</w:t>
       </w:r>
     </w:p>
     <w:p>
@@ -202,17 +192,17 @@
     </w:p>
     <w:p>
       <w:r>
-        <w:t>5</w:t>
+        <w:t>7</w:t>
       </w:r>
     </w:p>
     <w:p>
       <w:r>
-        <w:t>5 21</w:t>
+        <w:t>COL</w:t>
       </w:r>
     </w:p>
     <w:p>
       <w:r>
-        <w:t>9 25</w:t>
+        <w:t>13</w:t>
       </w:r>
     </w:p>
     <w:p>
@@ -233,1287 +223,6 @@
                   </pic:nvPicPr>
                   <pic:blipFill>
                     <a:blip r:embed="rId11"/>
-                    <a:stretch>
-                      <a:fillRect/>
-                    </a:stretch>
-                  </pic:blipFill>
-                  <pic:spPr>
-                    <a:xfrm>
-                      <a:off x="0" y="0"/>
-                      <a:ext cx="6400800" cy="6400800"/>
-                    </a:xfrm>
-                    <a:prstGeom prst="rect"/>
-                  </pic:spPr>
-                </pic:pic>
-              </a:graphicData>
-            </a:graphic>
-          </wp:inline>
-        </w:drawing>
-      </w:r>
-    </w:p>
-    <w:p>
-      <w:r>
-        <w:t>TURN 3</w:t>
-      </w:r>
-    </w:p>
-    <w:p>
-      <w:r>
-        <w:t>Reveal 30 35</w:t>
-      </w:r>
-    </w:p>
-    <w:p>
-      <w:r>
-        <w:t>HINT 3</w:t>
-      </w:r>
-    </w:p>
-    <w:p>
-      <w:r>
-        <w:t>1</w:t>
-      </w:r>
-    </w:p>
-    <w:p>
-      <w:r>
-        <w:t>16</w:t>
-      </w:r>
-    </w:p>
-    <w:p>
-      <w:r>
-        <w:t>63 12</w:t>
-      </w:r>
-    </w:p>
-    <w:p>
-      <w:r>
-        <w:t>31 9</w:t>
-      </w:r>
-    </w:p>
-    <w:p>
-      <w:r>
-        <w:t>26 29</w:t>
-      </w:r>
-    </w:p>
-    <w:p>
-      <w:r>
-        <w:t>49 54</w:t>
-      </w:r>
-    </w:p>
-    <w:p>
-      <w:r>
-        <w:t>51 21</w:t>
-      </w:r>
-    </w:p>
-    <w:p>
-      <w:r>
-        <w:t>10 12</w:t>
-      </w:r>
-    </w:p>
-    <w:p>
-      <w:r>
-        <w:t>11 34</w:t>
-      </w:r>
-    </w:p>
-    <w:p>
-      <w:r>
-        <w:t>26 40</w:t>
-      </w:r>
-    </w:p>
-    <w:p>
-      <w:r>
-        <w:t>45 39</w:t>
-      </w:r>
-    </w:p>
-    <w:p>
-      <w:r>
-        <w:t>60 57</w:t>
-      </w:r>
-    </w:p>
-    <w:p>
-      <w:r>
-        <w:t>27 54</w:t>
-      </w:r>
-    </w:p>
-    <w:p>
-      <w:r>
-        <w:t>20 43</w:t>
-      </w:r>
-    </w:p>
-    <w:p>
-      <w:r>
-        <w:t>46 4</w:t>
-      </w:r>
-    </w:p>
-    <w:p>
-      <w:r>
-        <w:t>44 21</w:t>
-      </w:r>
-    </w:p>
-    <w:p>
-      <w:r>
-        <w:t>58 4</w:t>
-      </w:r>
-    </w:p>
-    <w:p>
-      <w:r>
-        <w:t>4 20</w:t>
-      </w:r>
-    </w:p>
-    <w:p>
-      <w:r>
-        <w:drawing>
-          <wp:inline xmlns:a="http://schemas.openxmlformats.org/drawingml/2006/main" xmlns:pic="http://schemas.openxmlformats.org/drawingml/2006/picture">
-            <wp:extent cx="6400800" cy="6400800"/>
-            <wp:docPr id="5" name="Picture 5"/>
-            <wp:cNvGraphicFramePr>
-              <a:graphicFrameLocks noChangeAspect="1"/>
-            </wp:cNvGraphicFramePr>
-            <a:graphic>
-              <a:graphicData uri="http://schemas.openxmlformats.org/drawingml/2006/picture">
-                <pic:pic>
-                  <pic:nvPicPr>
-                    <pic:cNvPr id="0" name="test.png"/>
-                    <pic:cNvPicPr/>
-                  </pic:nvPicPr>
-                  <pic:blipFill>
-                    <a:blip r:embed="rId12"/>
-                    <a:stretch>
-                      <a:fillRect/>
-                    </a:stretch>
-                  </pic:blipFill>
-                  <pic:spPr>
-                    <a:xfrm>
-                      <a:off x="0" y="0"/>
-                      <a:ext cx="6400800" cy="6400800"/>
-                    </a:xfrm>
-                    <a:prstGeom prst="rect"/>
-                  </pic:spPr>
-                </pic:pic>
-              </a:graphicData>
-            </a:graphic>
-          </wp:inline>
-        </w:drawing>
-      </w:r>
-    </w:p>
-    <w:p>
-      <w:r>
-        <w:t>TURN 4</w:t>
-      </w:r>
-    </w:p>
-    <w:p>
-      <w:r>
-        <w:t>HINT 4</w:t>
-      </w:r>
-    </w:p>
-    <w:p>
-      <w:r>
-        <w:t>5</w:t>
-      </w:r>
-    </w:p>
-    <w:p>
-      <w:r>
-        <w:t>2 18</w:t>
-      </w:r>
-    </w:p>
-    <w:p>
-      <w:r>
-        <w:t>6 22</w:t>
-      </w:r>
-    </w:p>
-    <w:p>
-      <w:r>
-        <w:drawing>
-          <wp:inline xmlns:a="http://schemas.openxmlformats.org/drawingml/2006/main" xmlns:pic="http://schemas.openxmlformats.org/drawingml/2006/picture">
-            <wp:extent cx="6400800" cy="6400800"/>
-            <wp:docPr id="6" name="Picture 6"/>
-            <wp:cNvGraphicFramePr>
-              <a:graphicFrameLocks noChangeAspect="1"/>
-            </wp:cNvGraphicFramePr>
-            <a:graphic>
-              <a:graphicData uri="http://schemas.openxmlformats.org/drawingml/2006/picture">
-                <pic:pic>
-                  <pic:nvPicPr>
-                    <pic:cNvPr id="0" name="test.png"/>
-                    <pic:cNvPicPr/>
-                  </pic:nvPicPr>
-                  <pic:blipFill>
-                    <a:blip r:embed="rId13"/>
-                    <a:stretch>
-                      <a:fillRect/>
-                    </a:stretch>
-                  </pic:blipFill>
-                  <pic:spPr>
-                    <a:xfrm>
-                      <a:off x="0" y="0"/>
-                      <a:ext cx="6400800" cy="6400800"/>
-                    </a:xfrm>
-                    <a:prstGeom prst="rect"/>
-                  </pic:spPr>
-                </pic:pic>
-              </a:graphicData>
-            </a:graphic>
-          </wp:inline>
-        </w:drawing>
-      </w:r>
-    </w:p>
-    <w:p>
-      <w:r>
-        <w:t>TURN 5</w:t>
-      </w:r>
-    </w:p>
-    <w:p>
-      <w:r>
-        <w:t>HINT 5</w:t>
-      </w:r>
-    </w:p>
-    <w:p>
-      <w:r>
-        <w:t>15</w:t>
-      </w:r>
-    </w:p>
-    <w:p>
-      <w:r>
-        <w:t>3</w:t>
-      </w:r>
-    </w:p>
-    <w:p>
-      <w:r>
-        <w:drawing>
-          <wp:inline xmlns:a="http://schemas.openxmlformats.org/drawingml/2006/main" xmlns:pic="http://schemas.openxmlformats.org/drawingml/2006/picture">
-            <wp:extent cx="6400800" cy="6400800"/>
-            <wp:docPr id="7" name="Picture 7"/>
-            <wp:cNvGraphicFramePr>
-              <a:graphicFrameLocks noChangeAspect="1"/>
-            </wp:cNvGraphicFramePr>
-            <a:graphic>
-              <a:graphicData uri="http://schemas.openxmlformats.org/drawingml/2006/picture">
-                <pic:pic>
-                  <pic:nvPicPr>
-                    <pic:cNvPr id="0" name="test.png"/>
-                    <pic:cNvPicPr/>
-                  </pic:nvPicPr>
-                  <pic:blipFill>
-                    <a:blip r:embed="rId14"/>
-                    <a:stretch>
-                      <a:fillRect/>
-                    </a:stretch>
-                  </pic:blipFill>
-                  <pic:spPr>
-                    <a:xfrm>
-                      <a:off x="0" y="0"/>
-                      <a:ext cx="6400800" cy="6400800"/>
-                    </a:xfrm>
-                    <a:prstGeom prst="rect"/>
-                  </pic:spPr>
-                </pic:pic>
-              </a:graphicData>
-            </a:graphic>
-          </wp:inline>
-        </w:drawing>
-      </w:r>
-    </w:p>
-    <w:p>
-      <w:r>
-        <w:t>TURN 6</w:t>
-      </w:r>
-    </w:p>
-    <w:p>
-      <w:r>
-        <w:t>HINT 6</w:t>
-      </w:r>
-    </w:p>
-    <w:p>
-      <w:r>
-        <w:t>4</w:t>
-      </w:r>
-    </w:p>
-    <w:p>
-      <w:r>
-        <w:t>5 21</w:t>
-      </w:r>
-    </w:p>
-    <w:p>
-      <w:r>
-        <w:t>12 28</w:t>
-      </w:r>
-    </w:p>
-    <w:p>
-      <w:r>
-        <w:drawing>
-          <wp:inline xmlns:a="http://schemas.openxmlformats.org/drawingml/2006/main" xmlns:pic="http://schemas.openxmlformats.org/drawingml/2006/picture">
-            <wp:extent cx="6400800" cy="6400800"/>
-            <wp:docPr id="8" name="Picture 8"/>
-            <wp:cNvGraphicFramePr>
-              <a:graphicFrameLocks noChangeAspect="1"/>
-            </wp:cNvGraphicFramePr>
-            <a:graphic>
-              <a:graphicData uri="http://schemas.openxmlformats.org/drawingml/2006/picture">
-                <pic:pic>
-                  <pic:nvPicPr>
-                    <pic:cNvPr id="0" name="test.png"/>
-                    <pic:cNvPicPr/>
-                  </pic:nvPicPr>
-                  <pic:blipFill>
-                    <a:blip r:embed="rId15"/>
-                    <a:stretch>
-                      <a:fillRect/>
-                    </a:stretch>
-                  </pic:blipFill>
-                  <pic:spPr>
-                    <a:xfrm>
-                      <a:off x="0" y="0"/>
-                      <a:ext cx="6400800" cy="6400800"/>
-                    </a:xfrm>
-                    <a:prstGeom prst="rect"/>
-                  </pic:spPr>
-                </pic:pic>
-              </a:graphicData>
-            </a:graphic>
-          </wp:inline>
-        </w:drawing>
-      </w:r>
-    </w:p>
-    <w:p>
-      <w:r>
-        <w:t>TURN 7</w:t>
-      </w:r>
-    </w:p>
-    <w:p>
-      <w:r>
-        <w:t>HINT 7</w:t>
-      </w:r>
-    </w:p>
-    <w:p>
-      <w:r>
-        <w:t>8</w:t>
-      </w:r>
-    </w:p>
-    <w:p>
-      <w:r>
-        <w:t>COL</w:t>
-      </w:r>
-    </w:p>
-    <w:p>
-      <w:r>
-        <w:t>20</w:t>
-      </w:r>
-    </w:p>
-    <w:p>
-      <w:r>
-        <w:drawing>
-          <wp:inline xmlns:a="http://schemas.openxmlformats.org/drawingml/2006/main" xmlns:pic="http://schemas.openxmlformats.org/drawingml/2006/picture">
-            <wp:extent cx="6400800" cy="6400800"/>
-            <wp:docPr id="9" name="Picture 9"/>
-            <wp:cNvGraphicFramePr>
-              <a:graphicFrameLocks noChangeAspect="1"/>
-            </wp:cNvGraphicFramePr>
-            <a:graphic>
-              <a:graphicData uri="http://schemas.openxmlformats.org/drawingml/2006/picture">
-                <pic:pic>
-                  <pic:nvPicPr>
-                    <pic:cNvPr id="0" name="test.png"/>
-                    <pic:cNvPicPr/>
-                  </pic:nvPicPr>
-                  <pic:blipFill>
-                    <a:blip r:embed="rId16"/>
-                    <a:stretch>
-                      <a:fillRect/>
-                    </a:stretch>
-                  </pic:blipFill>
-                  <pic:spPr>
-                    <a:xfrm>
-                      <a:off x="0" y="0"/>
-                      <a:ext cx="6400800" cy="6400800"/>
-                    </a:xfrm>
-                    <a:prstGeom prst="rect"/>
-                  </pic:spPr>
-                </pic:pic>
-              </a:graphicData>
-            </a:graphic>
-          </wp:inline>
-        </w:drawing>
-      </w:r>
-    </w:p>
-    <w:p>
-      <w:r>
-        <w:t>TURN 8</w:t>
-      </w:r>
-    </w:p>
-    <w:p>
-      <w:r>
-        <w:t>HINT 8</w:t>
-      </w:r>
-    </w:p>
-    <w:p>
-      <w:r>
-        <w:t>4</w:t>
-      </w:r>
-    </w:p>
-    <w:p>
-      <w:r>
-        <w:t>0 16</w:t>
-      </w:r>
-    </w:p>
-    <w:p>
-      <w:r>
-        <w:t>7 23</w:t>
-      </w:r>
-    </w:p>
-    <w:p>
-      <w:r>
-        <w:drawing>
-          <wp:inline xmlns:a="http://schemas.openxmlformats.org/drawingml/2006/main" xmlns:pic="http://schemas.openxmlformats.org/drawingml/2006/picture">
-            <wp:extent cx="6400800" cy="6400800"/>
-            <wp:docPr id="10" name="Picture 10"/>
-            <wp:cNvGraphicFramePr>
-              <a:graphicFrameLocks noChangeAspect="1"/>
-            </wp:cNvGraphicFramePr>
-            <a:graphic>
-              <a:graphicData uri="http://schemas.openxmlformats.org/drawingml/2006/picture">
-                <pic:pic>
-                  <pic:nvPicPr>
-                    <pic:cNvPr id="0" name="test.png"/>
-                    <pic:cNvPicPr/>
-                  </pic:nvPicPr>
-                  <pic:blipFill>
-                    <a:blip r:embed="rId17"/>
-                    <a:stretch>
-                      <a:fillRect/>
-                    </a:stretch>
-                  </pic:blipFill>
-                  <pic:spPr>
-                    <a:xfrm>
-                      <a:off x="0" y="0"/>
-                      <a:ext cx="6400800" cy="6400800"/>
-                    </a:xfrm>
-                    <a:prstGeom prst="rect"/>
-                  </pic:spPr>
-                </pic:pic>
-              </a:graphicData>
-            </a:graphic>
-          </wp:inline>
-        </w:drawing>
-      </w:r>
-    </w:p>
-    <w:p>
-      <w:r>
-        <w:t>TURN 9</w:t>
-      </w:r>
-    </w:p>
-    <w:p>
-      <w:r>
-        <w:t>HINT 9</w:t>
-      </w:r>
-    </w:p>
-    <w:p>
-      <w:r>
-        <w:t>13</w:t>
-      </w:r>
-    </w:p>
-    <w:p>
-      <w:r>
-        <w:t>30 35</w:t>
-      </w:r>
-    </w:p>
-    <w:p>
-      <w:r>
-        <w:t>NW</w:t>
-      </w:r>
-    </w:p>
-    <w:p>
-      <w:r>
-        <w:drawing>
-          <wp:inline xmlns:a="http://schemas.openxmlformats.org/drawingml/2006/main" xmlns:pic="http://schemas.openxmlformats.org/drawingml/2006/picture">
-            <wp:extent cx="6400800" cy="6400800"/>
-            <wp:docPr id="11" name="Picture 11"/>
-            <wp:cNvGraphicFramePr>
-              <a:graphicFrameLocks noChangeAspect="1"/>
-            </wp:cNvGraphicFramePr>
-            <a:graphic>
-              <a:graphicData uri="http://schemas.openxmlformats.org/drawingml/2006/picture">
-                <pic:pic>
-                  <pic:nvPicPr>
-                    <pic:cNvPr id="0" name="test.png"/>
-                    <pic:cNvPicPr/>
-                  </pic:nvPicPr>
-                  <pic:blipFill>
-                    <a:blip r:embed="rId18"/>
-                    <a:stretch>
-                      <a:fillRect/>
-                    </a:stretch>
-                  </pic:blipFill>
-                  <pic:spPr>
-                    <a:xfrm>
-                      <a:off x="0" y="0"/>
-                      <a:ext cx="6400800" cy="6400800"/>
-                    </a:xfrm>
-                    <a:prstGeom prst="rect"/>
-                  </pic:spPr>
-                </pic:pic>
-              </a:graphicData>
-            </a:graphic>
-          </wp:inline>
-        </w:drawing>
-      </w:r>
-    </w:p>
-    <w:p>
-      <w:r>
-        <w:t>TURN 10</w:t>
-      </w:r>
-    </w:p>
-    <w:p>
-      <w:r>
-        <w:t>HINT 10</w:t>
-      </w:r>
-    </w:p>
-    <w:p>
-      <w:r>
-        <w:t>1</w:t>
-      </w:r>
-    </w:p>
-    <w:p>
-      <w:r>
-        <w:t>16</w:t>
-      </w:r>
-    </w:p>
-    <w:p>
-      <w:r>
-        <w:t>54 47</w:t>
-      </w:r>
-    </w:p>
-    <w:p>
-      <w:r>
-        <w:t>39 59</w:t>
-      </w:r>
-    </w:p>
-    <w:p>
-      <w:r>
-        <w:t>33 61</w:t>
-      </w:r>
-    </w:p>
-    <w:p>
-      <w:r>
-        <w:t>49 23</w:t>
-      </w:r>
-    </w:p>
-    <w:p>
-      <w:r>
-        <w:t>48 48</w:t>
-      </w:r>
-    </w:p>
-    <w:p>
-      <w:r>
-        <w:t>42 42</w:t>
-      </w:r>
-    </w:p>
-    <w:p>
-      <w:r>
-        <w:t>55 10</w:t>
-      </w:r>
-    </w:p>
-    <w:p>
-      <w:r>
-        <w:t>54 16</w:t>
-      </w:r>
-    </w:p>
-    <w:p>
-      <w:r>
-        <w:t>63 49</w:t>
-      </w:r>
-    </w:p>
-    <w:p>
-      <w:r>
-        <w:t>1 61</w:t>
-      </w:r>
-    </w:p>
-    <w:p>
-      <w:r>
-        <w:t>11 16</w:t>
-      </w:r>
-    </w:p>
-    <w:p>
-      <w:r>
-        <w:t>46 25</w:t>
-      </w:r>
-    </w:p>
-    <w:p>
-      <w:r>
-        <w:t>36 2</w:t>
-      </w:r>
-    </w:p>
-    <w:p>
-      <w:r>
-        <w:t>30 49</w:t>
-      </w:r>
-    </w:p>
-    <w:p>
-      <w:r>
-        <w:t>4 35</w:t>
-      </w:r>
-    </w:p>
-    <w:p>
-      <w:r>
-        <w:t>4 20</w:t>
-      </w:r>
-    </w:p>
-    <w:p>
-      <w:r>
-        <w:drawing>
-          <wp:inline xmlns:a="http://schemas.openxmlformats.org/drawingml/2006/main" xmlns:pic="http://schemas.openxmlformats.org/drawingml/2006/picture">
-            <wp:extent cx="6400800" cy="6400800"/>
-            <wp:docPr id="12" name="Picture 12"/>
-            <wp:cNvGraphicFramePr>
-              <a:graphicFrameLocks noChangeAspect="1"/>
-            </wp:cNvGraphicFramePr>
-            <a:graphic>
-              <a:graphicData uri="http://schemas.openxmlformats.org/drawingml/2006/picture">
-                <pic:pic>
-                  <pic:nvPicPr>
-                    <pic:cNvPr id="0" name="test.png"/>
-                    <pic:cNvPicPr/>
-                  </pic:nvPicPr>
-                  <pic:blipFill>
-                    <a:blip r:embed="rId19"/>
-                    <a:stretch>
-                      <a:fillRect/>
-                    </a:stretch>
-                  </pic:blipFill>
-                  <pic:spPr>
-                    <a:xfrm>
-                      <a:off x="0" y="0"/>
-                      <a:ext cx="6400800" cy="6400800"/>
-                    </a:xfrm>
-                    <a:prstGeom prst="rect"/>
-                  </pic:spPr>
-                </pic:pic>
-              </a:graphicData>
-            </a:graphic>
-          </wp:inline>
-        </w:drawing>
-      </w:r>
-    </w:p>
-    <w:p>
-      <w:r>
-        <w:t>TURN 11</w:t>
-      </w:r>
-    </w:p>
-    <w:p>
-      <w:r>
-        <w:t>HINT 11</w:t>
-      </w:r>
-    </w:p>
-    <w:p>
-      <w:r>
-        <w:t>14</w:t>
-      </w:r>
-    </w:p>
-    <w:p>
-      <w:r>
-        <w:t>0 10</w:t>
-      </w:r>
-    </w:p>
-    <w:p>
-      <w:r>
-        <w:t>11 27</w:t>
-      </w:r>
-    </w:p>
-    <w:p>
-      <w:r>
-        <w:t>5 11</w:t>
-      </w:r>
-    </w:p>
-    <w:p>
-      <w:r>
-        <w:t>10 26</w:t>
-      </w:r>
-    </w:p>
-    <w:p>
-      <w:r>
-        <w:drawing>
-          <wp:inline xmlns:a="http://schemas.openxmlformats.org/drawingml/2006/main" xmlns:pic="http://schemas.openxmlformats.org/drawingml/2006/picture">
-            <wp:extent cx="6400800" cy="6400800"/>
-            <wp:docPr id="13" name="Picture 13"/>
-            <wp:cNvGraphicFramePr>
-              <a:graphicFrameLocks noChangeAspect="1"/>
-            </wp:cNvGraphicFramePr>
-            <a:graphic>
-              <a:graphicData uri="http://schemas.openxmlformats.org/drawingml/2006/picture">
-                <pic:pic>
-                  <pic:nvPicPr>
-                    <pic:cNvPr id="0" name="test.png"/>
-                    <pic:cNvPicPr/>
-                  </pic:nvPicPr>
-                  <pic:blipFill>
-                    <a:blip r:embed="rId20"/>
-                    <a:stretch>
-                      <a:fillRect/>
-                    </a:stretch>
-                  </pic:blipFill>
-                  <pic:spPr>
-                    <a:xfrm>
-                      <a:off x="0" y="0"/>
-                      <a:ext cx="6400800" cy="6400800"/>
-                    </a:xfrm>
-                    <a:prstGeom prst="rect"/>
-                  </pic:spPr>
-                </pic:pic>
-              </a:graphicData>
-            </a:graphic>
-          </wp:inline>
-        </w:drawing>
-      </w:r>
-    </w:p>
-    <w:p>
-      <w:r>
-        <w:t>TURN 12</w:t>
-      </w:r>
-    </w:p>
-    <w:p>
-      <w:r>
-        <w:t>HINT 12</w:t>
-      </w:r>
-    </w:p>
-    <w:p>
-      <w:r>
-        <w:t>1</w:t>
-      </w:r>
-    </w:p>
-    <w:p>
-      <w:r>
-        <w:t>15</w:t>
-      </w:r>
-    </w:p>
-    <w:p>
-      <w:r>
-        <w:t>58 54</w:t>
-      </w:r>
-    </w:p>
-    <w:p>
-      <w:r>
-        <w:t>56 56</w:t>
-      </w:r>
-    </w:p>
-    <w:p>
-      <w:r>
-        <w:t>44 12</w:t>
-      </w:r>
-    </w:p>
-    <w:p>
-      <w:r>
-        <w:t>13 32</w:t>
-      </w:r>
-    </w:p>
-    <w:p>
-      <w:r>
-        <w:t>28 22</w:t>
-      </w:r>
-    </w:p>
-    <w:p>
-      <w:r>
-        <w:t>0 17</w:t>
-      </w:r>
-    </w:p>
-    <w:p>
-      <w:r>
-        <w:t>5 32</w:t>
-      </w:r>
-    </w:p>
-    <w:p>
-      <w:r>
-        <w:t>8 9</w:t>
-      </w:r>
-    </w:p>
-    <w:p>
-      <w:r>
-        <w:t>25 34</w:t>
-      </w:r>
-    </w:p>
-    <w:p>
-      <w:r>
-        <w:t>33 56</w:t>
-      </w:r>
-    </w:p>
-    <w:p>
-      <w:r>
-        <w:t>9 27</w:t>
-      </w:r>
-    </w:p>
-    <w:p>
-      <w:r>
-        <w:t>28 27</w:t>
-      </w:r>
-    </w:p>
-    <w:p>
-      <w:r>
-        <w:t>27 0</w:t>
-      </w:r>
-    </w:p>
-    <w:p>
-      <w:r>
-        <w:t>42 54</w:t>
-      </w:r>
-    </w:p>
-    <w:p>
-      <w:r>
-        <w:t>24 40</w:t>
-      </w:r>
-    </w:p>
-    <w:p>
-      <w:r>
-        <w:drawing>
-          <wp:inline xmlns:a="http://schemas.openxmlformats.org/drawingml/2006/main" xmlns:pic="http://schemas.openxmlformats.org/drawingml/2006/picture">
-            <wp:extent cx="6400800" cy="6400800"/>
-            <wp:docPr id="14" name="Picture 14"/>
-            <wp:cNvGraphicFramePr>
-              <a:graphicFrameLocks noChangeAspect="1"/>
-            </wp:cNvGraphicFramePr>
-            <a:graphic>
-              <a:graphicData uri="http://schemas.openxmlformats.org/drawingml/2006/picture">
-                <pic:pic>
-                  <pic:nvPicPr>
-                    <pic:cNvPr id="0" name="test.png"/>
-                    <pic:cNvPicPr/>
-                  </pic:nvPicPr>
-                  <pic:blipFill>
-                    <a:blip r:embed="rId21"/>
-                    <a:stretch>
-                      <a:fillRect/>
-                    </a:stretch>
-                  </pic:blipFill>
-                  <pic:spPr>
-                    <a:xfrm>
-                      <a:off x="0" y="0"/>
-                      <a:ext cx="6400800" cy="6400800"/>
-                    </a:xfrm>
-                    <a:prstGeom prst="rect"/>
-                  </pic:spPr>
-                </pic:pic>
-              </a:graphicData>
-            </a:graphic>
-          </wp:inline>
-        </w:drawing>
-      </w:r>
-    </w:p>
-    <w:p>
-      <w:r>
-        <w:t>TURN 13</w:t>
-      </w:r>
-    </w:p>
-    <w:p>
-      <w:r>
-        <w:t>HINT 13</w:t>
-      </w:r>
-    </w:p>
-    <w:p>
-      <w:r>
-        <w:t>14</w:t>
-      </w:r>
-    </w:p>
-    <w:p>
-      <w:r>
-        <w:t>5 21</w:t>
-      </w:r>
-    </w:p>
-    <w:p>
-      <w:r>
-        <w:t>13 28</w:t>
-      </w:r>
-    </w:p>
-    <w:p>
-      <w:r>
-        <w:t>6 22</w:t>
-      </w:r>
-    </w:p>
-    <w:p>
-      <w:r>
-        <w:t>8 26</w:t>
-      </w:r>
-    </w:p>
-    <w:p>
-      <w:r>
-        <w:drawing>
-          <wp:inline xmlns:a="http://schemas.openxmlformats.org/drawingml/2006/main" xmlns:pic="http://schemas.openxmlformats.org/drawingml/2006/picture">
-            <wp:extent cx="6400800" cy="6400800"/>
-            <wp:docPr id="15" name="Picture 15"/>
-            <wp:cNvGraphicFramePr>
-              <a:graphicFrameLocks noChangeAspect="1"/>
-            </wp:cNvGraphicFramePr>
-            <a:graphic>
-              <a:graphicData uri="http://schemas.openxmlformats.org/drawingml/2006/picture">
-                <pic:pic>
-                  <pic:nvPicPr>
-                    <pic:cNvPr id="0" name="test.png"/>
-                    <pic:cNvPicPr/>
-                  </pic:nvPicPr>
-                  <pic:blipFill>
-                    <a:blip r:embed="rId22"/>
-                    <a:stretch>
-                      <a:fillRect/>
-                    </a:stretch>
-                  </pic:blipFill>
-                  <pic:spPr>
-                    <a:xfrm>
-                      <a:off x="0" y="0"/>
-                      <a:ext cx="6400800" cy="6400800"/>
-                    </a:xfrm>
-                    <a:prstGeom prst="rect"/>
-                  </pic:spPr>
-                </pic:pic>
-              </a:graphicData>
-            </a:graphic>
-          </wp:inline>
-        </w:drawing>
-      </w:r>
-    </w:p>
-    <w:p>
-      <w:r>
-        <w:t>TURN 14</w:t>
-      </w:r>
-    </w:p>
-    <w:p>
-      <w:r>
-        <w:t>HINT 14</w:t>
-      </w:r>
-    </w:p>
-    <w:p>
-      <w:r>
-        <w:t>2</w:t>
-      </w:r>
-    </w:p>
-    <w:p>
-      <w:r>
-        <w:t>5</w:t>
-      </w:r>
-    </w:p>
-    <w:p>
-      <w:r>
-        <w:t xml:space="preserve"> 17 4 6 6 1</w:t>
-      </w:r>
-    </w:p>
-    <w:p>
-      <w:r>
-        <w:drawing>
-          <wp:inline xmlns:a="http://schemas.openxmlformats.org/drawingml/2006/main" xmlns:pic="http://schemas.openxmlformats.org/drawingml/2006/picture">
-            <wp:extent cx="6400800" cy="6400800"/>
-            <wp:docPr id="16" name="Picture 16"/>
-            <wp:cNvGraphicFramePr>
-              <a:graphicFrameLocks noChangeAspect="1"/>
-            </wp:cNvGraphicFramePr>
-            <a:graphic>
-              <a:graphicData uri="http://schemas.openxmlformats.org/drawingml/2006/picture">
-                <pic:pic>
-                  <pic:nvPicPr>
-                    <pic:cNvPr id="0" name="test.png"/>
-                    <pic:cNvPicPr/>
-                  </pic:nvPicPr>
-                  <pic:blipFill>
-                    <a:blip r:embed="rId23"/>
-                    <a:stretch>
-                      <a:fillRect/>
-                    </a:stretch>
-                  </pic:blipFill>
-                  <pic:spPr>
-                    <a:xfrm>
-                      <a:off x="0" y="0"/>
-                      <a:ext cx="6400800" cy="6400800"/>
-                    </a:xfrm>
-                    <a:prstGeom prst="rect"/>
-                  </pic:spPr>
-                </pic:pic>
-              </a:graphicData>
-            </a:graphic>
-          </wp:inline>
-        </w:drawing>
-      </w:r>
-    </w:p>
-    <w:p>
-      <w:r>
-        <w:t>TURN 15</w:t>
-      </w:r>
-    </w:p>
-    <w:p>
-      <w:r>
-        <w:t>HINT 15</w:t>
-      </w:r>
-    </w:p>
-    <w:p>
-      <w:r>
-        <w:t>4</w:t>
-      </w:r>
-    </w:p>
-    <w:p>
-      <w:r>
-        <w:t>0 16</w:t>
-      </w:r>
-    </w:p>
-    <w:p>
-      <w:r>
-        <w:t>7 23</w:t>
-      </w:r>
-    </w:p>
-    <w:p>
-      <w:r>
-        <w:drawing>
-          <wp:inline xmlns:a="http://schemas.openxmlformats.org/drawingml/2006/main" xmlns:pic="http://schemas.openxmlformats.org/drawingml/2006/picture">
-            <wp:extent cx="6400800" cy="6400800"/>
-            <wp:docPr id="17" name="Picture 17"/>
-            <wp:cNvGraphicFramePr>
-              <a:graphicFrameLocks noChangeAspect="1"/>
-            </wp:cNvGraphicFramePr>
-            <a:graphic>
-              <a:graphicData uri="http://schemas.openxmlformats.org/drawingml/2006/picture">
-                <pic:pic>
-                  <pic:nvPicPr>
-                    <pic:cNvPr id="0" name="test.png"/>
-                    <pic:cNvPicPr/>
-                  </pic:nvPicPr>
-                  <pic:blipFill>
-                    <a:blip r:embed="rId17"/>
-                    <a:stretch>
-                      <a:fillRect/>
-                    </a:stretch>
-                  </pic:blipFill>
-                  <pic:spPr>
-                    <a:xfrm>
-                      <a:off x="0" y="0"/>
-                      <a:ext cx="6400800" cy="6400800"/>
-                    </a:xfrm>
-                    <a:prstGeom prst="rect"/>
-                  </pic:spPr>
-                </pic:pic>
-              </a:graphicData>
-            </a:graphic>
-          </wp:inline>
-        </w:drawing>
-      </w:r>
-    </w:p>
-    <w:p>
-      <w:r>
-        <w:t>TURN 16</w:t>
-      </w:r>
-    </w:p>
-    <w:p>
-      <w:r>
-        <w:t>HINT 16</w:t>
-      </w:r>
-    </w:p>
-    <w:p>
-      <w:r>
-        <w:t>9</w:t>
-      </w:r>
-    </w:p>
-    <w:p>
-      <w:r>
-        <w:t>0 9</w:t>
-      </w:r>
-    </w:p>
-    <w:p>
-      <w:r>
-        <w:drawing>
-          <wp:inline xmlns:a="http://schemas.openxmlformats.org/drawingml/2006/main" xmlns:pic="http://schemas.openxmlformats.org/drawingml/2006/picture">
-            <wp:extent cx="6400800" cy="6400800"/>
-            <wp:docPr id="18" name="Picture 18"/>
-            <wp:cNvGraphicFramePr>
-              <a:graphicFrameLocks noChangeAspect="1"/>
-            </wp:cNvGraphicFramePr>
-            <a:graphic>
-              <a:graphicData uri="http://schemas.openxmlformats.org/drawingml/2006/picture">
-                <pic:pic>
-                  <pic:nvPicPr>
-                    <pic:cNvPr id="0" name="test.png"/>
-                    <pic:cNvPicPr/>
-                  </pic:nvPicPr>
-                  <pic:blipFill>
-                    <a:blip r:embed="rId24"/>
-                    <a:stretch>
-                      <a:fillRect/>
-                    </a:stretch>
-                  </pic:blipFill>
-                  <pic:spPr>
-                    <a:xfrm>
-                      <a:off x="0" y="0"/>
-                      <a:ext cx="6400800" cy="6400800"/>
-                    </a:xfrm>
-                    <a:prstGeom prst="rect"/>
-                  </pic:spPr>
-                </pic:pic>
-              </a:graphicData>
-            </a:graphic>
-          </wp:inline>
-        </w:drawing>
-      </w:r>
-    </w:p>
-    <w:p>
-      <w:r>
-        <w:t>TURN 17</w:t>
-      </w:r>
-    </w:p>
-    <w:p>
-      <w:r>
-        <w:t>HINT 17</w:t>
-      </w:r>
-    </w:p>
-    <w:p>
-      <w:r>
-        <w:t>1</w:t>
-      </w:r>
-    </w:p>
-    <w:p>
-      <w:r>
-        <w:t>14</w:t>
-      </w:r>
-    </w:p>
-    <w:p>
-      <w:r>
-        <w:t>35 26</w:t>
-      </w:r>
-    </w:p>
-    <w:p>
-      <w:r>
-        <w:t>7 19</w:t>
-      </w:r>
-    </w:p>
-    <w:p>
-      <w:r>
-        <w:t>9 50</w:t>
-      </w:r>
-    </w:p>
-    <w:p>
-      <w:r>
-        <w:t>55 9</w:t>
-      </w:r>
-    </w:p>
-    <w:p>
-      <w:r>
-        <w:t>44 52</w:t>
-      </w:r>
-    </w:p>
-    <w:p>
-      <w:r>
-        <w:t>7 58</w:t>
-      </w:r>
-    </w:p>
-    <w:p>
-      <w:r>
-        <w:t>22 10</w:t>
-      </w:r>
-    </w:p>
-    <w:p>
-      <w:r>
-        <w:t>37 19</w:t>
-      </w:r>
-    </w:p>
-    <w:p>
-      <w:r>
-        <w:t>25 19</w:t>
-      </w:r>
-    </w:p>
-    <w:p>
-      <w:r>
-        <w:t>47 29</w:t>
-      </w:r>
-    </w:p>
-    <w:p>
-      <w:r>
-        <w:t>39 13</w:t>
-      </w:r>
-    </w:p>
-    <w:p>
-      <w:r>
-        <w:t>47 17</w:t>
-      </w:r>
-    </w:p>
-    <w:p>
-      <w:r>
-        <w:t>31 36</w:t>
-      </w:r>
-    </w:p>
-    <w:p>
-      <w:r>
-        <w:t>52 31</w:t>
-      </w:r>
-    </w:p>
-    <w:p>
-      <w:r>
-        <w:drawing>
-          <wp:inline xmlns:a="http://schemas.openxmlformats.org/drawingml/2006/main" xmlns:pic="http://schemas.openxmlformats.org/drawingml/2006/picture">
-            <wp:extent cx="6400800" cy="6400800"/>
-            <wp:docPr id="19" name="Picture 19"/>
-            <wp:cNvGraphicFramePr>
-              <a:graphicFrameLocks noChangeAspect="1"/>
-            </wp:cNvGraphicFramePr>
-            <a:graphic>
-              <a:graphicData uri="http://schemas.openxmlformats.org/drawingml/2006/picture">
-                <pic:pic>
-                  <pic:nvPicPr>
-                    <pic:cNvPr id="0" name="test.png"/>
-                    <pic:cNvPicPr/>
-                  </pic:nvPicPr>
-                  <pic:blipFill>
-                    <a:blip r:embed="rId25"/>
-                    <a:stretch>
-                      <a:fillRect/>
-                    </a:stretch>
-                  </pic:blipFill>
-                  <pic:spPr>
-                    <a:xfrm>
-                      <a:off x="0" y="0"/>
-                      <a:ext cx="6400800" cy="6400800"/>
-                    </a:xfrm>
-                    <a:prstGeom prst="rect"/>
-                  </pic:spPr>
-                </pic:pic>
-              </a:graphicData>
-            </a:graphic>
-          </wp:inline>
-        </w:drawing>
-      </w:r>
-    </w:p>
-    <w:p>
-      <w:r>
-        <w:t>TURN 18 : 23 turns left to pirate to the treasure</w:t>
-      </w:r>
-    </w:p>
-    <w:p>
-      <w:r>
-        <w:t>FREE PIRATE</w:t>
-      </w:r>
-    </w:p>
-    <w:p>
-      <w:r>
-        <w:t>HINT 18</w:t>
-      </w:r>
-    </w:p>
-    <w:p>
-      <w:r>
-        <w:t>3</w:t>
-      </w:r>
-    </w:p>
-    <w:p>
-      <w:r>
-        <w:t>3</w:t>
-      </w:r>
-    </w:p>
-    <w:p>
-      <w:r>
-        <w:t xml:space="preserve"> 9 13 1</w:t>
-      </w:r>
-    </w:p>
-    <w:p>
-      <w:r>
-        <w:drawing>
-          <wp:inline xmlns:a="http://schemas.openxmlformats.org/drawingml/2006/main" xmlns:pic="http://schemas.openxmlformats.org/drawingml/2006/picture">
-            <wp:extent cx="6400800" cy="6400800"/>
-            <wp:docPr id="20" name="Picture 20"/>
-            <wp:cNvGraphicFramePr>
-              <a:graphicFrameLocks noChangeAspect="1"/>
-            </wp:cNvGraphicFramePr>
-            <a:graphic>
-              <a:graphicData uri="http://schemas.openxmlformats.org/drawingml/2006/picture">
-                <pic:pic>
-                  <pic:nvPicPr>
-                    <pic:cNvPr id="0" name="test.png"/>
-                    <pic:cNvPicPr/>
-                  </pic:nvPicPr>
-                  <pic:blipFill>
-                    <a:blip r:embed="rId26"/>
                     <a:stretch>
                       <a:fillRect/>
                     </a:stretch>
@@ -1559,7 +268,7 @@
     </w:p>
     <w:p>
       <w:r>
-        <w:t>53 47</w:t>
+        <w:t>27 41</w:t>
       </w:r>
     </w:p>
     <w:p>
@@ -1567,7 +276,7 @@
         <w:drawing>
           <wp:inline xmlns:a="http://schemas.openxmlformats.org/drawingml/2006/main" xmlns:pic="http://schemas.openxmlformats.org/drawingml/2006/picture">
             <wp:extent cx="6400800" cy="6400800"/>
-            <wp:docPr id="21" name="Picture 21"/>
+            <wp:docPr id="5" name="Picture 5"/>
             <wp:cNvGraphicFramePr>
               <a:graphicFrameLocks noChangeAspect="1"/>
             </wp:cNvGraphicFramePr>
@@ -1579,7 +288,129 @@
                     <pic:cNvPicPr/>
                   </pic:nvPicPr>
                   <pic:blipFill>
-                    <a:blip r:embed="rId27"/>
+                    <a:blip r:embed="rId12"/>
+                    <a:stretch>
+                      <a:fillRect/>
+                    </a:stretch>
+                  </pic:blipFill>
+                  <pic:spPr>
+                    <a:xfrm>
+                      <a:off x="0" y="0"/>
+                      <a:ext cx="6400800" cy="6400800"/>
+                    </a:xfrm>
+                    <a:prstGeom prst="rect"/>
+                  </pic:spPr>
+                </pic:pic>
+              </a:graphicData>
+            </a:graphic>
+          </wp:inline>
+        </w:drawing>
+      </w:r>
+    </w:p>
+    <w:p>
+      <w:r>
+        <w:t>AGENT</w:t>
+      </w:r>
+    </w:p>
+    <w:p>
+      <w:r>
+        <w:t>LARGE SCAN</w:t>
+      </w:r>
+    </w:p>
+    <w:p>
+      <w:r>
+        <w:t>MASK</w:t>
+      </w:r>
+    </w:p>
+    <w:p>
+      <w:r>
+        <w:t>27 41</w:t>
+      </w:r>
+    </w:p>
+    <w:p>
+      <w:r>
+        <w:drawing>
+          <wp:inline xmlns:a="http://schemas.openxmlformats.org/drawingml/2006/main" xmlns:pic="http://schemas.openxmlformats.org/drawingml/2006/picture">
+            <wp:extent cx="6400800" cy="6400800"/>
+            <wp:docPr id="6" name="Picture 6"/>
+            <wp:cNvGraphicFramePr>
+              <a:graphicFrameLocks noChangeAspect="1"/>
+            </wp:cNvGraphicFramePr>
+            <a:graphic>
+              <a:graphicData uri="http://schemas.openxmlformats.org/drawingml/2006/picture">
+                <pic:pic>
+                  <pic:nvPicPr>
+                    <pic:cNvPr id="0" name="test.png"/>
+                    <pic:cNvPicPr/>
+                  </pic:nvPicPr>
+                  <pic:blipFill>
+                    <a:blip r:embed="rId12"/>
+                    <a:stretch>
+                      <a:fillRect/>
+                    </a:stretch>
+                  </pic:blipFill>
+                  <pic:spPr>
+                    <a:xfrm>
+                      <a:off x="0" y="0"/>
+                      <a:ext cx="6400800" cy="6400800"/>
+                    </a:xfrm>
+                    <a:prstGeom prst="rect"/>
+                  </pic:spPr>
+                </pic:pic>
+              </a:graphicData>
+            </a:graphic>
+          </wp:inline>
+        </w:drawing>
+      </w:r>
+    </w:p>
+    <w:p>
+      <w:r>
+        <w:t>TURN 3</w:t>
+      </w:r>
+    </w:p>
+    <w:p>
+      <w:r>
+        <w:t>Reveal 28 17</w:t>
+      </w:r>
+    </w:p>
+    <w:p>
+      <w:r>
+        <w:t>HINT 3</w:t>
+      </w:r>
+    </w:p>
+    <w:p>
+      <w:r>
+        <w:t>7</w:t>
+      </w:r>
+    </w:p>
+    <w:p>
+      <w:r>
+        <w:t>ROW</w:t>
+      </w:r>
+    </w:p>
+    <w:p>
+      <w:r>
+        <w:t>25</w:t>
+      </w:r>
+    </w:p>
+    <w:p>
+      <w:r>
+        <w:drawing>
+          <wp:inline xmlns:a="http://schemas.openxmlformats.org/drawingml/2006/main" xmlns:pic="http://schemas.openxmlformats.org/drawingml/2006/picture">
+            <wp:extent cx="6400800" cy="6400800"/>
+            <wp:docPr id="7" name="Picture 7"/>
+            <wp:cNvGraphicFramePr>
+              <a:graphicFrameLocks noChangeAspect="1"/>
+            </wp:cNvGraphicFramePr>
+            <a:graphic>
+              <a:graphicData uri="http://schemas.openxmlformats.org/drawingml/2006/picture">
+                <pic:pic>
+                  <pic:nvPicPr>
+                    <pic:cNvPr id="0" name="test.png"/>
+                    <pic:cNvPicPr/>
+                  </pic:nvPicPr>
+                  <pic:blipFill>
+                    <a:blip r:embed="rId13"/>
                     <a:stretch>
                       <a:fillRect/>
                     </a:stretch>
@@ -1615,7 +446,7 @@
     </w:p>
     <w:p>
       <w:r>
-        <w:t>False</w:t>
+        <w:t>True</w:t>
       </w:r>
     </w:p>
     <w:p>
@@ -1625,7 +456,7 @@
     </w:p>
     <w:p>
       <w:r>
-        <w:t>53 47</w:t>
+        <w:t>27 41</w:t>
       </w:r>
     </w:p>
     <w:p>
@@ -1633,7 +464,7 @@
         <w:drawing>
           <wp:inline xmlns:a="http://schemas.openxmlformats.org/drawingml/2006/main" xmlns:pic="http://schemas.openxmlformats.org/drawingml/2006/picture">
             <wp:extent cx="6400800" cy="6400800"/>
-            <wp:docPr id="22" name="Picture 22"/>
+            <wp:docPr id="8" name="Picture 8"/>
             <wp:cNvGraphicFramePr>
               <a:graphicFrameLocks noChangeAspect="1"/>
             </wp:cNvGraphicFramePr>
@@ -1645,134 +476,7 @@
                     <pic:cNvPicPr/>
                   </pic:nvPicPr>
                   <pic:blipFill>
-                    <a:blip r:embed="rId28"/>
-                    <a:stretch>
-                      <a:fillRect/>
-                    </a:stretch>
-                  </pic:blipFill>
-                  <pic:spPr>
-                    <a:xfrm>
-                      <a:off x="0" y="0"/>
-                      <a:ext cx="6400800" cy="6400800"/>
-                    </a:xfrm>
-                    <a:prstGeom prst="rect"/>
-                  </pic:spPr>
-                </pic:pic>
-              </a:graphicData>
-            </a:graphic>
-          </wp:inline>
-        </w:drawing>
-      </w:r>
-    </w:p>
-    <w:p>
-      <w:r>
-        <w:t>TURN 19 : 22 turns left to pirate to the treasure</w:t>
-      </w:r>
-    </w:p>
-    <w:p>
-      <w:r>
-        <w:t>HINT 19</w:t>
-      </w:r>
-    </w:p>
-    <w:p>
-      <w:r>
-        <w:t>3</w:t>
-      </w:r>
-    </w:p>
-    <w:p>
-      <w:r>
-        <w:t>2</w:t>
-      </w:r>
-    </w:p>
-    <w:p>
-      <w:r>
-        <w:t xml:space="preserve"> 16 4</w:t>
-      </w:r>
-    </w:p>
-    <w:p>
-      <w:r>
-        <w:drawing>
-          <wp:inline xmlns:a="http://schemas.openxmlformats.org/drawingml/2006/main" xmlns:pic="http://schemas.openxmlformats.org/drawingml/2006/picture">
-            <wp:extent cx="6400800" cy="6400800"/>
-            <wp:docPr id="23" name="Picture 23"/>
-            <wp:cNvGraphicFramePr>
-              <a:graphicFrameLocks noChangeAspect="1"/>
-            </wp:cNvGraphicFramePr>
-            <a:graphic>
-              <a:graphicData uri="http://schemas.openxmlformats.org/drawingml/2006/picture">
-                <pic:pic>
-                  <pic:nvPicPr>
-                    <pic:cNvPr id="0" name="test.png"/>
-                    <pic:cNvPicPr/>
-                  </pic:nvPicPr>
-                  <pic:blipFill>
-                    <a:blip r:embed="rId29"/>
-                    <a:stretch>
-                      <a:fillRect/>
-                    </a:stretch>
-                  </pic:blipFill>
-                  <pic:spPr>
-                    <a:xfrm>
-                      <a:off x="0" y="0"/>
-                      <a:ext cx="6400800" cy="6400800"/>
-                    </a:xfrm>
-                    <a:prstGeom prst="rect"/>
-                  </pic:spPr>
-                </pic:pic>
-              </a:graphicData>
-            </a:graphic>
-          </wp:inline>
-        </w:drawing>
-      </w:r>
-    </w:p>
-    <w:p>
-      <w:r>
-        <w:t>AGENT</w:t>
-      </w:r>
-    </w:p>
-    <w:p>
-      <w:r>
-        <w:t>VERIFY</w:t>
-      </w:r>
-    </w:p>
-    <w:p>
-      <w:r>
-        <w:t>4</w:t>
-      </w:r>
-    </w:p>
-    <w:p>
-      <w:r>
-        <w:t>False</w:t>
-      </w:r>
-    </w:p>
-    <w:p>
-      <w:r>
-        <w:t>MASK</w:t>
-      </w:r>
-    </w:p>
-    <w:p>
-      <w:r>
-        <w:t>53 47</w:t>
-      </w:r>
-    </w:p>
-    <w:p>
-      <w:r>
-        <w:drawing>
-          <wp:inline xmlns:a="http://schemas.openxmlformats.org/drawingml/2006/main" xmlns:pic="http://schemas.openxmlformats.org/drawingml/2006/picture">
-            <wp:extent cx="6400800" cy="6400800"/>
-            <wp:docPr id="24" name="Picture 24"/>
-            <wp:cNvGraphicFramePr>
-              <a:graphicFrameLocks noChangeAspect="1"/>
-            </wp:cNvGraphicFramePr>
-            <a:graphic>
-              <a:graphicData uri="http://schemas.openxmlformats.org/drawingml/2006/picture">
-                <pic:pic>
-                  <pic:nvPicPr>
-                    <pic:cNvPr id="0" name="test.png"/>
-                    <pic:cNvPicPr/>
-                  </pic:nvPicPr>
-                  <pic:blipFill>
-                    <a:blip r:embed="rId30"/>
+                    <a:blip r:embed="rId14"/>
                     <a:stretch>
                       <a:fillRect/>
                     </a:stretch>
@@ -1803,7 +507,7 @@
     </w:p>
     <w:p>
       <w:r>
-        <w:t>4 20</w:t>
+        <w:t>25 13</w:t>
       </w:r>
     </w:p>
     <w:p>
@@ -1813,7 +517,7 @@
     </w:p>
     <w:p>
       <w:r>
-        <w:t>4 20</w:t>
+        <w:t>25 13</w:t>
       </w:r>
     </w:p>
     <w:p>
@@ -1821,7 +525,7 @@
         <w:drawing>
           <wp:inline xmlns:a="http://schemas.openxmlformats.org/drawingml/2006/main" xmlns:pic="http://schemas.openxmlformats.org/drawingml/2006/picture">
             <wp:extent cx="6400800" cy="6400800"/>
-            <wp:docPr id="25" name="Picture 25"/>
+            <wp:docPr id="9" name="Picture 9"/>
             <wp:cNvGraphicFramePr>
               <a:graphicFrameLocks noChangeAspect="1"/>
             </wp:cNvGraphicFramePr>
@@ -1833,7 +537,7 @@
                     <pic:cNvPicPr/>
                   </pic:nvPicPr>
                   <pic:blipFill>
-                    <a:blip r:embed="rId31"/>
+                    <a:blip r:embed="rId15"/>
                     <a:stretch>
                       <a:fillRect/>
                     </a:stretch>
@@ -1869,7 +573,7 @@
     </w:p>
     <w:p>
       <w:r>
-        <w:t>4 20</w:t>
+        <w:t>25 13</w:t>
       </w:r>
     </w:p>
     <w:p>
@@ -1877,7 +581,7 @@
         <w:drawing>
           <wp:inline xmlns:a="http://schemas.openxmlformats.org/drawingml/2006/main" xmlns:pic="http://schemas.openxmlformats.org/drawingml/2006/picture">
             <wp:extent cx="6400800" cy="6400800"/>
-            <wp:docPr id="26" name="Picture 26"/>
+            <wp:docPr id="10" name="Picture 10"/>
             <wp:cNvGraphicFramePr>
               <a:graphicFrameLocks noChangeAspect="1"/>
             </wp:cNvGraphicFramePr>
@@ -1889,7 +593,7 @@
                     <pic:cNvPicPr/>
                   </pic:nvPicPr>
                   <pic:blipFill>
-                    <a:blip r:embed="rId31"/>
+                    <a:blip r:embed="rId15"/>
                     <a:stretch>
                       <a:fillRect/>
                     </a:stretch>

</xml_diff>